<commit_message>
Workbook y primera version del reporte
</commit_message>
<xml_diff>
--- a/Conceptos Avanzados Ingenieria Software/TSP/Ciclo I/Postmortem/Reporte Final Ciclo 1.docx
+++ b/Conceptos Avanzados Ingenieria Software/TSP/Ciclo I/Postmortem/Reporte Final Ciclo 1.docx
@@ -1,6 +1,6 @@
 
 <file path=word/document.xml><?xml version="1.0" encoding="utf-8"?>
-<w:document xmlns:ve="http://schemas.openxmlformats.org/markup-compatibility/2006" xmlns:o="urn:schemas-microsoft-com:office:office" xmlns:r="http://schemas.openxmlformats.org/officeDocument/2006/relationships" xmlns:m="http://schemas.openxmlformats.org/officeDocument/2006/math" xmlns:v="urn:schemas-microsoft-com:vml" xmlns:wp="http://schemas.openxmlformats.org/drawingml/2006/wordprocessingDrawing" xmlns:w10="urn:schemas-microsoft-com:office:word" xmlns:w="http://schemas.openxmlformats.org/wordprocessingml/2006/main" xmlns:wne="http://schemas.microsoft.com/office/word/2006/wordml">
+<w:document xmlns:wpc="http://schemas.microsoft.com/office/word/2010/wordprocessingCanvas" xmlns:mc="http://schemas.openxmlformats.org/markup-compatibility/2006" xmlns:o="urn:schemas-microsoft-com:office:office" xmlns:r="http://schemas.openxmlformats.org/officeDocument/2006/relationships" xmlns:m="http://schemas.openxmlformats.org/officeDocument/2006/math" xmlns:v="urn:schemas-microsoft-com:vml" xmlns:wp14="http://schemas.microsoft.com/office/word/2010/wordprocessingDrawing" xmlns:wp="http://schemas.openxmlformats.org/drawingml/2006/wordprocessingDrawing" xmlns:w10="urn:schemas-microsoft-com:office:word" xmlns:w="http://schemas.openxmlformats.org/wordprocessingml/2006/main" xmlns:w14="http://schemas.microsoft.com/office/word/2010/wordml" xmlns:wpg="http://schemas.microsoft.com/office/word/2010/wordprocessingGroup" xmlns:wpi="http://schemas.microsoft.com/office/word/2010/wordprocessingInk" xmlns:wne="http://schemas.microsoft.com/office/word/2006/wordml" xmlns:wps="http://schemas.microsoft.com/office/word/2010/wordprocessingShape" mc:Ignorable="w14 wp14">
   <w:body>
     <w:p>
       <w:pPr>
@@ -15,6 +15,42 @@
           <w:b/>
         </w:rPr>
       </w:pPr>
+    </w:p>
+    <w:p>
+      <w:pPr>
+        <w:rPr>
+          <w:b/>
+        </w:rPr>
+      </w:pPr>
+      <w:r>
+        <w:rPr>
+          <w:b/>
+        </w:rPr>
+        <w:t>Resumen</w:t>
+      </w:r>
+    </w:p>
+    <w:p>
+      <w:pPr>
+        <w:rPr>
+          <w:b/>
+        </w:rPr>
+      </w:pPr>
+    </w:p>
+    <w:p>
+      <w:pPr>
+        <w:rPr>
+          <w:b/>
+        </w:rPr>
+      </w:pPr>
+      <w:bookmarkStart w:id="0" w:name="_GoBack"/>
+      <w:bookmarkEnd w:id="0"/>
+    </w:p>
+    <w:p>
+      <w:pPr>
+        <w:rPr>
+          <w:b/>
+        </w:rPr>
+      </w:pPr>
       <w:r>
         <w:rPr>
           <w:b/>
@@ -25,19 +61,7 @@
         <w:rPr>
           <w:b/>
         </w:rPr>
-        <w:t>de</w:t>
-      </w:r>
-      <w:r>
-        <w:rPr>
-          <w:b/>
-        </w:rPr>
-        <w:t xml:space="preserve">eo </w:t>
-      </w:r>
-      <w:r>
-        <w:rPr>
-          <w:b/>
-        </w:rPr>
-        <w:t>sde el rol de</w:t>
+        <w:t>desde el rol de</w:t>
       </w:r>
       <w:r>
         <w:rPr>
@@ -256,7 +280,7 @@
       <w:r>
         <w:rPr>
           <w:noProof/>
-          <w:lang w:eastAsia="es-MX"/>
+          <w:lang w:val="es-CO" w:eastAsia="es-CO"/>
         </w:rPr>
         <w:drawing>
           <wp:inline distT="0" distB="0" distL="0" distR="0">
@@ -276,7 +300,7 @@
                     </pic:cNvPicPr>
                   </pic:nvPicPr>
                   <pic:blipFill>
-                    <a:blip r:embed="rId5"/>
+                    <a:blip r:embed="rId6"/>
                     <a:srcRect t="25362" r="42974" b="18599"/>
                     <a:stretch>
                       <a:fillRect/>
@@ -329,7 +353,7 @@
         <w:rPr>
           <w:b/>
           <w:noProof/>
-          <w:lang w:eastAsia="es-MX"/>
+          <w:lang w:val="es-CO" w:eastAsia="es-CO"/>
         </w:rPr>
         <w:lastRenderedPageBreak/>
         <w:drawing>
@@ -350,7 +374,7 @@
                     </pic:cNvPicPr>
                   </pic:nvPicPr>
                   <pic:blipFill>
-                    <a:blip r:embed="rId6"/>
+                    <a:blip r:embed="rId7"/>
                     <a:srcRect t="35266" r="42838" b="8377"/>
                     <a:stretch>
                       <a:fillRect/>
@@ -409,7 +433,7 @@
         <w:rPr>
           <w:b/>
           <w:noProof/>
-          <w:lang w:eastAsia="es-MX"/>
+          <w:lang w:val="es-CO" w:eastAsia="es-CO"/>
         </w:rPr>
         <w:drawing>
           <wp:inline distT="0" distB="0" distL="0" distR="0">
@@ -429,7 +453,7 @@
                     </pic:cNvPicPr>
                   </pic:nvPicPr>
                   <pic:blipFill>
-                    <a:blip r:embed="rId7"/>
+                    <a:blip r:embed="rId8"/>
                     <a:srcRect t="35749" r="42702" b="7729"/>
                     <a:stretch>
                       <a:fillRect/>
@@ -488,7 +512,7 @@
         <w:rPr>
           <w:b/>
           <w:noProof/>
-          <w:lang w:eastAsia="es-MX"/>
+          <w:lang w:val="es-CO" w:eastAsia="es-CO"/>
         </w:rPr>
         <w:lastRenderedPageBreak/>
         <w:drawing>
@@ -509,7 +533,7 @@
                     </pic:cNvPicPr>
                   </pic:nvPicPr>
                   <pic:blipFill>
-                    <a:blip r:embed="rId8"/>
+                    <a:blip r:embed="rId9"/>
                     <a:srcRect t="33333" r="42838" b="10307"/>
                     <a:stretch>
                       <a:fillRect/>
@@ -579,7 +603,7 @@
         <w:rPr>
           <w:b/>
           <w:noProof/>
-          <w:lang w:eastAsia="es-MX"/>
+          <w:lang w:val="es-CO" w:eastAsia="es-CO"/>
         </w:rPr>
         <w:drawing>
           <wp:inline distT="0" distB="0" distL="0" distR="0">
@@ -599,7 +623,7 @@
                     </pic:cNvPicPr>
                   </pic:nvPicPr>
                   <pic:blipFill>
-                    <a:blip r:embed="rId9"/>
+                    <a:blip r:embed="rId10"/>
                     <a:srcRect t="33333" r="42702" b="9903"/>
                     <a:stretch>
                       <a:fillRect/>
@@ -651,7 +675,7 @@
         <w:rPr>
           <w:b/>
           <w:noProof/>
-          <w:lang w:eastAsia="es-MX"/>
+          <w:lang w:val="es-CO" w:eastAsia="es-CO"/>
         </w:rPr>
         <w:lastRenderedPageBreak/>
         <w:drawing>
@@ -672,7 +696,7 @@
                     </pic:cNvPicPr>
                   </pic:nvPicPr>
                   <pic:blipFill>
-                    <a:blip r:embed="rId10"/>
+                    <a:blip r:embed="rId11"/>
                     <a:srcRect t="35024" r="42838" b="7894"/>
                     <a:stretch>
                       <a:fillRect/>
@@ -729,7 +753,7 @@
       <w:r>
         <w:rPr>
           <w:noProof/>
-          <w:lang w:eastAsia="es-MX"/>
+          <w:lang w:val="es-CO" w:eastAsia="es-CO"/>
         </w:rPr>
         <w:drawing>
           <wp:inline distT="0" distB="0" distL="0" distR="0">
@@ -749,7 +773,7 @@
                     </pic:cNvPicPr>
                   </pic:nvPicPr>
                   <pic:blipFill>
-                    <a:blip r:embed="rId11"/>
+                    <a:blip r:embed="rId12"/>
                     <a:srcRect t="33333" r="42838" b="10066"/>
                     <a:stretch>
                       <a:fillRect/>
@@ -792,7 +816,7 @@
 </file>
 
 <file path=word/numbering.xml><?xml version="1.0" encoding="utf-8"?>
-<w:numbering xmlns:ve="http://schemas.openxmlformats.org/markup-compatibility/2006" xmlns:o="urn:schemas-microsoft-com:office:office" xmlns:r="http://schemas.openxmlformats.org/officeDocument/2006/relationships" xmlns:m="http://schemas.openxmlformats.org/officeDocument/2006/math" xmlns:v="urn:schemas-microsoft-com:vml" xmlns:wp="http://schemas.openxmlformats.org/drawingml/2006/wordprocessingDrawing" xmlns:w10="urn:schemas-microsoft-com:office:word" xmlns:w="http://schemas.openxmlformats.org/wordprocessingml/2006/main" xmlns:wne="http://schemas.microsoft.com/office/word/2006/wordml">
+<w:numbering xmlns:wpc="http://schemas.microsoft.com/office/word/2010/wordprocessingCanvas" xmlns:mc="http://schemas.openxmlformats.org/markup-compatibility/2006" xmlns:o="urn:schemas-microsoft-com:office:office" xmlns:r="http://schemas.openxmlformats.org/officeDocument/2006/relationships" xmlns:m="http://schemas.openxmlformats.org/officeDocument/2006/math" xmlns:v="urn:schemas-microsoft-com:vml" xmlns:wp14="http://schemas.microsoft.com/office/word/2010/wordprocessingDrawing" xmlns:wp="http://schemas.openxmlformats.org/drawingml/2006/wordprocessingDrawing" xmlns:w10="urn:schemas-microsoft-com:office:word" xmlns:w="http://schemas.openxmlformats.org/wordprocessingml/2006/main" xmlns:w14="http://schemas.microsoft.com/office/word/2010/wordml" xmlns:wpg="http://schemas.microsoft.com/office/word/2010/wordprocessingGroup" xmlns:wpi="http://schemas.microsoft.com/office/word/2010/wordprocessingInk" xmlns:wne="http://schemas.microsoft.com/office/word/2006/wordml" xmlns:wps="http://schemas.microsoft.com/office/word/2010/wordprocessingShape" mc:Ignorable="w14 wp14">
   <w:abstractNum w:abstractNumId="0">
     <w:nsid w:val="48645C9E"/>
     <w:multiLevelType w:val="hybridMultilevel"/>
@@ -913,7 +937,7 @@
 </file>
 
 <file path=word/styles.xml><?xml version="1.0" encoding="utf-8"?>
-<w:styles xmlns:r="http://schemas.openxmlformats.org/officeDocument/2006/relationships" xmlns:w="http://schemas.openxmlformats.org/wordprocessingml/2006/main">
+<w:styles xmlns:mc="http://schemas.openxmlformats.org/markup-compatibility/2006" xmlns:r="http://schemas.openxmlformats.org/officeDocument/2006/relationships" xmlns:w="http://schemas.openxmlformats.org/wordprocessingml/2006/main" xmlns:w14="http://schemas.microsoft.com/office/word/2010/wordml" mc:Ignorable="w14">
   <w:docDefaults>
     <w:rPrDefault>
       <w:rPr>
@@ -1084,7 +1108,6 @@
     <w:uiPriority w:val="99"/>
     <w:semiHidden/>
     <w:unhideWhenUsed/>
-    <w:qFormat/>
     <w:tblPr>
       <w:tblInd w:w="0" w:type="dxa"/>
       <w:tblCellMar>
@@ -1141,6 +1164,196 @@
       <w:ind w:left="720"/>
       <w:contextualSpacing/>
     </w:pPr>
+  </w:style>
+</w:styles>
+</file>
+
+<file path=word/stylesWithEffects.xml><?xml version="1.0" encoding="utf-8"?>
+<w:styles xmlns:wpc="http://schemas.microsoft.com/office/word/2010/wordprocessingCanvas" xmlns:mc="http://schemas.openxmlformats.org/markup-compatibility/2006" xmlns:o="urn:schemas-microsoft-com:office:office" xmlns:r="http://schemas.openxmlformats.org/officeDocument/2006/relationships" xmlns:m="http://schemas.openxmlformats.org/officeDocument/2006/math" xmlns:v="urn:schemas-microsoft-com:vml" xmlns:wp14="http://schemas.microsoft.com/office/word/2010/wordprocessingDrawing" xmlns:wp="http://schemas.openxmlformats.org/drawingml/2006/wordprocessingDrawing" xmlns:w10="urn:schemas-microsoft-com:office:word" xmlns:w="http://schemas.openxmlformats.org/wordprocessingml/2006/main" xmlns:w14="http://schemas.microsoft.com/office/word/2010/wordml" xmlns:wpg="http://schemas.microsoft.com/office/word/2010/wordprocessingGroup" xmlns:wpi="http://schemas.microsoft.com/office/word/2010/wordprocessingInk" xmlns:wne="http://schemas.microsoft.com/office/word/2006/wordml" xmlns:wps="http://schemas.microsoft.com/office/word/2010/wordprocessingShape" mc:Ignorable="w14 wp14">
+  <w:docDefaults>
+    <w:rPrDefault>
+      <w:rPr>
+        <w:rFonts w:asciiTheme="minorHAnsi" w:eastAsiaTheme="minorEastAsia" w:hAnsiTheme="minorHAnsi" w:cstheme="minorBidi"/>
+        <w:sz w:val="22"/>
+        <w:szCs w:val="22"/>
+        <w:lang w:val="es-CO" w:eastAsia="es-CO" w:bidi="ar-SA"/>
+      </w:rPr>
+    </w:rPrDefault>
+    <w:pPrDefault>
+      <w:pPr>
+        <w:spacing w:after="200" w:line="276" w:lineRule="auto"/>
+      </w:pPr>
+    </w:pPrDefault>
+  </w:docDefaults>
+  <w:latentStyles w:defLockedState="0" w:defUIPriority="99" w:defSemiHidden="1" w:defUnhideWhenUsed="1" w:defQFormat="0" w:count="267">
+    <w:lsdException w:name="Normal" w:semiHidden="0" w:uiPriority="0" w:unhideWhenUsed="0" w:qFormat="1"/>
+    <w:lsdException w:name="heading 1" w:semiHidden="0" w:uiPriority="9" w:unhideWhenUsed="0" w:qFormat="1"/>
+    <w:lsdException w:name="heading 2" w:uiPriority="9" w:qFormat="1"/>
+    <w:lsdException w:name="heading 3" w:uiPriority="9" w:qFormat="1"/>
+    <w:lsdException w:name="heading 4" w:uiPriority="9" w:qFormat="1"/>
+    <w:lsdException w:name="heading 5" w:uiPriority="9" w:qFormat="1"/>
+    <w:lsdException w:name="heading 6" w:uiPriority="9" w:qFormat="1"/>
+    <w:lsdException w:name="heading 7" w:uiPriority="9" w:qFormat="1"/>
+    <w:lsdException w:name="heading 8" w:uiPriority="9" w:qFormat="1"/>
+    <w:lsdException w:name="heading 9" w:uiPriority="9" w:qFormat="1"/>
+    <w:lsdException w:name="toc 1" w:uiPriority="39"/>
+    <w:lsdException w:name="toc 2" w:uiPriority="39"/>
+    <w:lsdException w:name="toc 3" w:uiPriority="39"/>
+    <w:lsdException w:name="toc 4" w:uiPriority="39"/>
+    <w:lsdException w:name="toc 5" w:uiPriority="39"/>
+    <w:lsdException w:name="toc 6" w:uiPriority="39"/>
+    <w:lsdException w:name="toc 7" w:uiPriority="39"/>
+    <w:lsdException w:name="toc 8" w:uiPriority="39"/>
+    <w:lsdException w:name="toc 9" w:uiPriority="39"/>
+    <w:lsdException w:name="caption" w:uiPriority="35" w:qFormat="1"/>
+    <w:lsdException w:name="Title" w:semiHidden="0" w:uiPriority="10" w:unhideWhenUsed="0" w:qFormat="1"/>
+    <w:lsdException w:name="Default Paragraph Font" w:uiPriority="1"/>
+    <w:lsdException w:name="Subtitle" w:semiHidden="0" w:uiPriority="11" w:unhideWhenUsed="0" w:qFormat="1"/>
+    <w:lsdException w:name="Strong" w:semiHidden="0" w:uiPriority="22" w:unhideWhenUsed="0" w:qFormat="1"/>
+    <w:lsdException w:name="Emphasis" w:semiHidden="0" w:uiPriority="20" w:unhideWhenUsed="0" w:qFormat="1"/>
+    <w:lsdException w:name="Table Grid" w:semiHidden="0" w:uiPriority="59" w:unhideWhenUsed="0"/>
+    <w:lsdException w:name="Placeholder Text" w:unhideWhenUsed="0"/>
+    <w:lsdException w:name="No Spacing" w:semiHidden="0" w:uiPriority="1" w:unhideWhenUsed="0" w:qFormat="1"/>
+    <w:lsdException w:name="Light Shading" w:semiHidden="0" w:uiPriority="60" w:unhideWhenUsed="0"/>
+    <w:lsdException w:name="Light List" w:semiHidden="0" w:uiPriority="61" w:unhideWhenUsed="0"/>
+    <w:lsdException w:name="Light Grid" w:semiHidden="0" w:uiPriority="62" w:unhideWhenUsed="0"/>
+    <w:lsdException w:name="Medium Shading 1" w:semiHidden="0" w:uiPriority="63" w:unhideWhenUsed="0"/>
+    <w:lsdException w:name="Medium Shading 2" w:semiHidden="0" w:uiPriority="64" w:unhideWhenUsed="0"/>
+    <w:lsdException w:name="Medium List 1" w:semiHidden="0" w:uiPriority="65" w:unhideWhenUsed="0"/>
+    <w:lsdException w:name="Medium List 2" w:semiHidden="0" w:uiPriority="66" w:unhideWhenUsed="0"/>
+    <w:lsdException w:name="Medium Grid 1" w:semiHidden="0" w:uiPriority="67" w:unhideWhenUsed="0"/>
+    <w:lsdException w:name="Medium Grid 2" w:semiHidden="0" w:uiPriority="68" w:unhideWhenUsed="0"/>
+    <w:lsdException w:name="Medium Grid 3" w:semiHidden="0" w:uiPriority="69" w:unhideWhenUsed="0"/>
+    <w:lsdException w:name="Dark List" w:semiHidden="0" w:uiPriority="70" w:unhideWhenUsed="0"/>
+    <w:lsdException w:name="Colorful Shading" w:semiHidden="0" w:uiPriority="71" w:unhideWhenUsed="0"/>
+    <w:lsdException w:name="Colorful List" w:semiHidden="0" w:uiPriority="72" w:unhideWhenUsed="0"/>
+    <w:lsdException w:name="Colorful Grid" w:semiHidden="0" w:uiPriority="73" w:unhideWhenUsed="0"/>
+    <w:lsdException w:name="Light Shading Accent 1" w:semiHidden="0" w:uiPriority="60" w:unhideWhenUsed="0"/>
+    <w:lsdException w:name="Light List Accent 1" w:semiHidden="0" w:uiPriority="61" w:unhideWhenUsed="0"/>
+    <w:lsdException w:name="Light Grid Accent 1" w:semiHidden="0" w:uiPriority="62" w:unhideWhenUsed="0"/>
+    <w:lsdException w:name="Medium Shading 1 Accent 1" w:semiHidden="0" w:uiPriority="63" w:unhideWhenUsed="0"/>
+    <w:lsdException w:name="Medium Shading 2 Accent 1" w:semiHidden="0" w:uiPriority="64" w:unhideWhenUsed="0"/>
+    <w:lsdException w:name="Medium List 1 Accent 1" w:semiHidden="0" w:uiPriority="65" w:unhideWhenUsed="0"/>
+    <w:lsdException w:name="Revision" w:unhideWhenUsed="0"/>
+    <w:lsdException w:name="List Paragraph" w:semiHidden="0" w:uiPriority="34" w:unhideWhenUsed="0" w:qFormat="1"/>
+    <w:lsdException w:name="Quote" w:semiHidden="0" w:uiPriority="29" w:unhideWhenUsed="0" w:qFormat="1"/>
+    <w:lsdException w:name="Intense Quote" w:semiHidden="0" w:uiPriority="30" w:unhideWhenUsed="0" w:qFormat="1"/>
+    <w:lsdException w:name="Medium List 2 Accent 1" w:semiHidden="0" w:uiPriority="66" w:unhideWhenUsed="0"/>
+    <w:lsdException w:name="Medium Grid 1 Accent 1" w:semiHidden="0" w:uiPriority="67" w:unhideWhenUsed="0"/>
+    <w:lsdException w:name="Medium Grid 2 Accent 1" w:semiHidden="0" w:uiPriority="68" w:unhideWhenUsed="0"/>
+    <w:lsdException w:name="Medium Grid 3 Accent 1" w:semiHidden="0" w:uiPriority="69" w:unhideWhenUsed="0"/>
+    <w:lsdException w:name="Dark List Accent 1" w:semiHidden="0" w:uiPriority="70" w:unhideWhenUsed="0"/>
+    <w:lsdException w:name="Colorful Shading Accent 1" w:semiHidden="0" w:uiPriority="71" w:unhideWhenUsed="0"/>
+    <w:lsdException w:name="Colorful List Accent 1" w:semiHidden="0" w:uiPriority="72" w:unhideWhenUsed="0"/>
+    <w:lsdException w:name="Colorful Grid Accent 1" w:semiHidden="0" w:uiPriority="73" w:unhideWhenUsed="0"/>
+    <w:lsdException w:name="Light Shading Accent 2" w:semiHidden="0" w:uiPriority="60" w:unhideWhenUsed="0"/>
+    <w:lsdException w:name="Light List Accent 2" w:semiHidden="0" w:uiPriority="61" w:unhideWhenUsed="0"/>
+    <w:lsdException w:name="Light Grid Accent 2" w:semiHidden="0" w:uiPriority="62" w:unhideWhenUsed="0"/>
+    <w:lsdException w:name="Medium Shading 1 Accent 2" w:semiHidden="0" w:uiPriority="63" w:unhideWhenUsed="0"/>
+    <w:lsdException w:name="Medium Shading 2 Accent 2" w:semiHidden="0" w:uiPriority="64" w:unhideWhenUsed="0"/>
+    <w:lsdException w:name="Medium List 1 Accent 2" w:semiHidden="0" w:uiPriority="65" w:unhideWhenUsed="0"/>
+    <w:lsdException w:name="Medium List 2 Accent 2" w:semiHidden="0" w:uiPriority="66" w:unhideWhenUsed="0"/>
+    <w:lsdException w:name="Medium Grid 1 Accent 2" w:semiHidden="0" w:uiPriority="67" w:unhideWhenUsed="0"/>
+    <w:lsdException w:name="Medium Grid 2 Accent 2" w:semiHidden="0" w:uiPriority="68" w:unhideWhenUsed="0"/>
+    <w:lsdException w:name="Medium Grid 3 Accent 2" w:semiHidden="0" w:uiPriority="69" w:unhideWhenUsed="0"/>
+    <w:lsdException w:name="Dark List Accent 2" w:semiHidden="0" w:uiPriority="70" w:unhideWhenUsed="0"/>
+    <w:lsdException w:name="Colorful Shading Accent 2" w:semiHidden="0" w:uiPriority="71" w:unhideWhenUsed="0"/>
+    <w:lsdException w:name="Colorful List Accent 2" w:semiHidden="0" w:uiPriority="72" w:unhideWhenUsed="0"/>
+    <w:lsdException w:name="Colorful Grid Accent 2" w:semiHidden="0" w:uiPriority="73" w:unhideWhenUsed="0"/>
+    <w:lsdException w:name="Light Shading Accent 3" w:semiHidden="0" w:uiPriority="60" w:unhideWhenUsed="0"/>
+    <w:lsdException w:name="Light List Accent 3" w:semiHidden="0" w:uiPriority="61" w:unhideWhenUsed="0"/>
+    <w:lsdException w:name="Light Grid Accent 3" w:semiHidden="0" w:uiPriority="62" w:unhideWhenUsed="0"/>
+    <w:lsdException w:name="Medium Shading 1 Accent 3" w:semiHidden="0" w:uiPriority="63" w:unhideWhenUsed="0"/>
+    <w:lsdException w:name="Medium Shading 2 Accent 3" w:semiHidden="0" w:uiPriority="64" w:unhideWhenUsed="0"/>
+    <w:lsdException w:name="Medium List 1 Accent 3" w:semiHidden="0" w:uiPriority="65" w:unhideWhenUsed="0"/>
+    <w:lsdException w:name="Medium List 2 Accent 3" w:semiHidden="0" w:uiPriority="66" w:unhideWhenUsed="0"/>
+    <w:lsdException w:name="Medium Grid 1 Accent 3" w:semiHidden="0" w:uiPriority="67" w:unhideWhenUsed="0"/>
+    <w:lsdException w:name="Medium Grid 2 Accent 3" w:semiHidden="0" w:uiPriority="68" w:unhideWhenUsed="0"/>
+    <w:lsdException w:name="Medium Grid 3 Accent 3" w:semiHidden="0" w:uiPriority="69" w:unhideWhenUsed="0"/>
+    <w:lsdException w:name="Dark List Accent 3" w:semiHidden="0" w:uiPriority="70" w:unhideWhenUsed="0"/>
+    <w:lsdException w:name="Colorful Shading Accent 3" w:semiHidden="0" w:uiPriority="71" w:unhideWhenUsed="0"/>
+    <w:lsdException w:name="Colorful List Accent 3" w:semiHidden="0" w:uiPriority="72" w:unhideWhenUsed="0"/>
+    <w:lsdException w:name="Colorful Grid Accent 3" w:semiHidden="0" w:uiPriority="73" w:unhideWhenUsed="0"/>
+    <w:lsdException w:name="Light Shading Accent 4" w:semiHidden="0" w:uiPriority="60" w:unhideWhenUsed="0"/>
+    <w:lsdException w:name="Light List Accent 4" w:semiHidden="0" w:uiPriority="61" w:unhideWhenUsed="0"/>
+    <w:lsdException w:name="Light Grid Accent 4" w:semiHidden="0" w:uiPriority="62" w:unhideWhenUsed="0"/>
+    <w:lsdException w:name="Medium Shading 1 Accent 4" w:semiHidden="0" w:uiPriority="63" w:unhideWhenUsed="0"/>
+    <w:lsdException w:name="Medium Shading 2 Accent 4" w:semiHidden="0" w:uiPriority="64" w:unhideWhenUsed="0"/>
+    <w:lsdException w:name="Medium List 1 Accent 4" w:semiHidden="0" w:uiPriority="65" w:unhideWhenUsed="0"/>
+    <w:lsdException w:name="Medium List 2 Accent 4" w:semiHidden="0" w:uiPriority="66" w:unhideWhenUsed="0"/>
+    <w:lsdException w:name="Medium Grid 1 Accent 4" w:semiHidden="0" w:uiPriority="67" w:unhideWhenUsed="0"/>
+    <w:lsdException w:name="Medium Grid 2 Accent 4" w:semiHidden="0" w:uiPriority="68" w:unhideWhenUsed="0"/>
+    <w:lsdException w:name="Medium Grid 3 Accent 4" w:semiHidden="0" w:uiPriority="69" w:unhideWhenUsed="0"/>
+    <w:lsdException w:name="Dark List Accent 4" w:semiHidden="0" w:uiPriority="70" w:unhideWhenUsed="0"/>
+    <w:lsdException w:name="Colorful Shading Accent 4" w:semiHidden="0" w:uiPriority="71" w:unhideWhenUsed="0"/>
+    <w:lsdException w:name="Colorful List Accent 4" w:semiHidden="0" w:uiPriority="72" w:unhideWhenUsed="0"/>
+    <w:lsdException w:name="Colorful Grid Accent 4" w:semiHidden="0" w:uiPriority="73" w:unhideWhenUsed="0"/>
+    <w:lsdException w:name="Light Shading Accent 5" w:semiHidden="0" w:uiPriority="60" w:unhideWhenUsed="0"/>
+    <w:lsdException w:name="Light List Accent 5" w:semiHidden="0" w:uiPriority="61" w:unhideWhenUsed="0"/>
+    <w:lsdException w:name="Light Grid Accent 5" w:semiHidden="0" w:uiPriority="62" w:unhideWhenUsed="0"/>
+    <w:lsdException w:name="Medium Shading 1 Accent 5" w:semiHidden="0" w:uiPriority="63" w:unhideWhenUsed="0"/>
+    <w:lsdException w:name="Medium Shading 2 Accent 5" w:semiHidden="0" w:uiPriority="64" w:unhideWhenUsed="0"/>
+    <w:lsdException w:name="Medium List 1 Accent 5" w:semiHidden="0" w:uiPriority="65" w:unhideWhenUsed="0"/>
+    <w:lsdException w:name="Medium List 2 Accent 5" w:semiHidden="0" w:uiPriority="66" w:unhideWhenUsed="0"/>
+    <w:lsdException w:name="Medium Grid 1 Accent 5" w:semiHidden="0" w:uiPriority="67" w:unhideWhenUsed="0"/>
+    <w:lsdException w:name="Medium Grid 2 Accent 5" w:semiHidden="0" w:uiPriority="68" w:unhideWhenUsed="0"/>
+    <w:lsdException w:name="Medium Grid 3 Accent 5" w:semiHidden="0" w:uiPriority="69" w:unhideWhenUsed="0"/>
+    <w:lsdException w:name="Dark List Accent 5" w:semiHidden="0" w:uiPriority="70" w:unhideWhenUsed="0"/>
+    <w:lsdException w:name="Colorful Shading Accent 5" w:semiHidden="0" w:uiPriority="71" w:unhideWhenUsed="0"/>
+    <w:lsdException w:name="Colorful List Accent 5" w:semiHidden="0" w:uiPriority="72" w:unhideWhenUsed="0"/>
+    <w:lsdException w:name="Colorful Grid Accent 5" w:semiHidden="0" w:uiPriority="73" w:unhideWhenUsed="0"/>
+    <w:lsdException w:name="Light Shading Accent 6" w:semiHidden="0" w:uiPriority="60" w:unhideWhenUsed="0"/>
+    <w:lsdException w:name="Light List Accent 6" w:semiHidden="0" w:uiPriority="61" w:unhideWhenUsed="0"/>
+    <w:lsdException w:name="Light Grid Accent 6" w:semiHidden="0" w:uiPriority="62" w:unhideWhenUsed="0"/>
+    <w:lsdException w:name="Medium Shading 1 Accent 6" w:semiHidden="0" w:uiPriority="63" w:unhideWhenUsed="0"/>
+    <w:lsdException w:name="Medium Shading 2 Accent 6" w:semiHidden="0" w:uiPriority="64" w:unhideWhenUsed="0"/>
+    <w:lsdException w:name="Medium List 1 Accent 6" w:semiHidden="0" w:uiPriority="65" w:unhideWhenUsed="0"/>
+    <w:lsdException w:name="Medium List 2 Accent 6" w:semiHidden="0" w:uiPriority="66" w:unhideWhenUsed="0"/>
+    <w:lsdException w:name="Medium Grid 1 Accent 6" w:semiHidden="0" w:uiPriority="67" w:unhideWhenUsed="0"/>
+    <w:lsdException w:name="Medium Grid 2 Accent 6" w:semiHidden="0" w:uiPriority="68" w:unhideWhenUsed="0"/>
+    <w:lsdException w:name="Medium Grid 3 Accent 6" w:semiHidden="0" w:uiPriority="69" w:unhideWhenUsed="0"/>
+    <w:lsdException w:name="Dark List Accent 6" w:semiHidden="0" w:uiPriority="70" w:unhideWhenUsed="0"/>
+    <w:lsdException w:name="Colorful Shading Accent 6" w:semiHidden="0" w:uiPriority="71" w:unhideWhenUsed="0"/>
+    <w:lsdException w:name="Colorful List Accent 6" w:semiHidden="0" w:uiPriority="72" w:unhideWhenUsed="0"/>
+    <w:lsdException w:name="Colorful Grid Accent 6" w:semiHidden="0" w:uiPriority="73" w:unhideWhenUsed="0"/>
+    <w:lsdException w:name="Subtle Emphasis" w:semiHidden="0" w:uiPriority="19" w:unhideWhenUsed="0" w:qFormat="1"/>
+    <w:lsdException w:name="Intense Emphasis" w:semiHidden="0" w:uiPriority="21" w:unhideWhenUsed="0" w:qFormat="1"/>
+    <w:lsdException w:name="Subtle Reference" w:semiHidden="0" w:uiPriority="31" w:unhideWhenUsed="0" w:qFormat="1"/>
+    <w:lsdException w:name="Intense Reference" w:semiHidden="0" w:uiPriority="32" w:unhideWhenUsed="0" w:qFormat="1"/>
+    <w:lsdException w:name="Book Title" w:semiHidden="0" w:uiPriority="33" w:unhideWhenUsed="0" w:qFormat="1"/>
+    <w:lsdException w:name="Bibliography" w:uiPriority="37"/>
+    <w:lsdException w:name="TOC Heading" w:uiPriority="39" w:qFormat="1"/>
+  </w:latentStyles>
+  <w:style w:type="paragraph" w:default="1" w:styleId="Normal">
+    <w:name w:val="Normal"/>
+    <w:qFormat/>
+  </w:style>
+  <w:style w:type="character" w:default="1" w:styleId="Fuentedeprrafopredeter">
+    <w:name w:val="Default Paragraph Font"/>
+    <w:uiPriority w:val="1"/>
+    <w:semiHidden/>
+    <w:unhideWhenUsed/>
+  </w:style>
+  <w:style w:type="table" w:default="1" w:styleId="Tablanormal">
+    <w:name w:val="Normal Table"/>
+    <w:uiPriority w:val="99"/>
+    <w:semiHidden/>
+    <w:unhideWhenUsed/>
+    <w:tblPr>
+      <w:tblInd w:w="0" w:type="dxa"/>
+      <w:tblCellMar>
+        <w:top w:w="0" w:type="dxa"/>
+        <w:left w:w="108" w:type="dxa"/>
+        <w:bottom w:w="0" w:type="dxa"/>
+        <w:right w:w="108" w:type="dxa"/>
+      </w:tblCellMar>
+    </w:tblPr>
+  </w:style>
+  <w:style w:type="numbering" w:default="1" w:styleId="Sinlista">
+    <w:name w:val="No List"/>
+    <w:uiPriority w:val="99"/>
+    <w:semiHidden/>
+    <w:unhideWhenUsed/>
   </w:style>
 </w:styles>
 </file>

</xml_diff>

<commit_message>
Se actualiza tabla de contenido
</commit_message>
<xml_diff>
--- a/Conceptos Avanzados Ingenieria Software/TSP/Ciclo I/Postmortem/Reporte Final Ciclo 1.docx
+++ b/Conceptos Avanzados Ingenieria Software/TSP/Ciclo I/Postmortem/Reporte Final Ciclo 1.docx
@@ -22,14 +22,14 @@
     </w:p>
     <w:p>
       <w:pPr>
-        <w:pStyle w:val="Ttulo"/>
-        <w:rPr>
-          <w:rStyle w:val="Ttulodellibro"/>
-        </w:rPr>
-      </w:pPr>
-      <w:r>
-        <w:rPr>
-          <w:rStyle w:val="Ttulodellibro"/>
+        <w:pStyle w:val="Title"/>
+        <w:rPr>
+          <w:rStyle w:val="BookTitle"/>
+        </w:rPr>
+      </w:pPr>
+      <w:r>
+        <w:rPr>
+          <w:rStyle w:val="BookTitle"/>
         </w:rPr>
         <w:t>REPORTE FINAL CICLO I</w:t>
       </w:r>
@@ -232,201 +232,911 @@
     </w:p>
     <w:p>
       <w:pPr>
-        <w:rPr>
-          <w:b/>
-          <w:sz w:val="24"/>
-          <w:szCs w:val="24"/>
-        </w:rPr>
-      </w:pPr>
-    </w:p>
-    <w:p>
-      <w:pPr>
-        <w:rPr>
-          <w:b/>
-          <w:sz w:val="24"/>
-          <w:szCs w:val="24"/>
-        </w:rPr>
-      </w:pPr>
-    </w:p>
-    <w:p>
-      <w:pPr>
-        <w:rPr>
-          <w:b/>
-          <w:sz w:val="24"/>
-          <w:szCs w:val="24"/>
-        </w:rPr>
-      </w:pPr>
-    </w:p>
-    <w:p>
-      <w:pPr>
-        <w:rPr>
-          <w:b/>
-          <w:sz w:val="24"/>
-          <w:szCs w:val="24"/>
-        </w:rPr>
-      </w:pPr>
-    </w:p>
-    <w:p>
-      <w:pPr>
-        <w:rPr>
-          <w:b/>
-          <w:sz w:val="24"/>
-          <w:szCs w:val="24"/>
-        </w:rPr>
-      </w:pPr>
-    </w:p>
-    <w:p>
-      <w:pPr>
-        <w:rPr>
-          <w:b/>
-          <w:sz w:val="24"/>
-          <w:szCs w:val="24"/>
-        </w:rPr>
-      </w:pPr>
-    </w:p>
-    <w:p>
-      <w:pPr>
-        <w:rPr>
-          <w:b/>
-          <w:sz w:val="24"/>
-          <w:szCs w:val="24"/>
-        </w:rPr>
-      </w:pPr>
-    </w:p>
-    <w:p>
-      <w:pPr>
-        <w:rPr>
-          <w:b/>
-          <w:sz w:val="24"/>
-          <w:szCs w:val="24"/>
-        </w:rPr>
-      </w:pPr>
-    </w:p>
-    <w:p>
-      <w:pPr>
-        <w:rPr>
-          <w:b/>
-          <w:sz w:val="24"/>
-          <w:szCs w:val="24"/>
-        </w:rPr>
-      </w:pPr>
-    </w:p>
-    <w:p>
-      <w:pPr>
-        <w:rPr>
-          <w:b/>
-          <w:sz w:val="24"/>
-          <w:szCs w:val="24"/>
-        </w:rPr>
-      </w:pPr>
-    </w:p>
-    <w:p>
-      <w:pPr>
-        <w:rPr>
-          <w:b/>
-          <w:sz w:val="24"/>
-          <w:szCs w:val="24"/>
-        </w:rPr>
-      </w:pPr>
-    </w:p>
-    <w:p>
-      <w:pPr>
-        <w:rPr>
-          <w:b/>
-          <w:sz w:val="24"/>
-          <w:szCs w:val="24"/>
-        </w:rPr>
-      </w:pPr>
-    </w:p>
-    <w:p>
-      <w:pPr>
-        <w:rPr>
-          <w:b/>
-          <w:sz w:val="24"/>
-          <w:szCs w:val="24"/>
-        </w:rPr>
-      </w:pPr>
-    </w:p>
-    <w:p>
-      <w:pPr>
-        <w:rPr>
-          <w:b/>
-          <w:sz w:val="24"/>
-          <w:szCs w:val="24"/>
-        </w:rPr>
-      </w:pPr>
-    </w:p>
-    <w:p>
-      <w:pPr>
-        <w:rPr>
-          <w:b/>
-          <w:sz w:val="24"/>
-          <w:szCs w:val="24"/>
-        </w:rPr>
-      </w:pPr>
-    </w:p>
-    <w:p>
-      <w:pPr>
-        <w:rPr>
-          <w:b/>
-          <w:sz w:val="24"/>
-          <w:szCs w:val="24"/>
-        </w:rPr>
-      </w:pPr>
-    </w:p>
-    <w:p>
-      <w:pPr>
-        <w:rPr>
-          <w:b/>
-          <w:sz w:val="24"/>
-          <w:szCs w:val="24"/>
-        </w:rPr>
-      </w:pPr>
-    </w:p>
-    <w:p>
-      <w:pPr>
-        <w:rPr>
-          <w:b/>
-          <w:sz w:val="24"/>
-          <w:szCs w:val="24"/>
-        </w:rPr>
-      </w:pPr>
-    </w:p>
-    <w:p>
-      <w:pPr>
-        <w:rPr>
-          <w:b/>
-          <w:sz w:val="24"/>
-          <w:szCs w:val="24"/>
-        </w:rPr>
-      </w:pPr>
-    </w:p>
-    <w:p>
-      <w:pPr>
-        <w:rPr>
-          <w:b/>
-          <w:sz w:val="24"/>
-          <w:szCs w:val="24"/>
-        </w:rPr>
-      </w:pPr>
-    </w:p>
-    <w:p>
-      <w:pPr>
-        <w:rPr>
-          <w:b/>
-          <w:sz w:val="24"/>
-          <w:szCs w:val="24"/>
-        </w:rPr>
-      </w:pPr>
-    </w:p>
-    <w:p>
-      <w:pPr>
-        <w:rPr>
-          <w:b/>
-          <w:sz w:val="24"/>
-          <w:szCs w:val="24"/>
-        </w:rPr>
-      </w:pPr>
+        <w:jc w:val="center"/>
+        <w:rPr>
+          <w:b/>
+          <w:sz w:val="24"/>
+          <w:szCs w:val="24"/>
+        </w:rPr>
+      </w:pPr>
+      <w:r>
+        <w:rPr>
+          <w:b/>
+          <w:sz w:val="24"/>
+          <w:szCs w:val="24"/>
+        </w:rPr>
+        <w:lastRenderedPageBreak/>
+        <w:t>Tabla de contenido</w:t>
+      </w:r>
+    </w:p>
+    <w:p>
+      <w:pPr>
+        <w:rPr>
+          <w:b/>
+          <w:sz w:val="24"/>
+          <w:szCs w:val="24"/>
+        </w:rPr>
+      </w:pPr>
+    </w:p>
+    <w:p>
+      <w:pPr>
+        <w:pStyle w:val="TOC1"/>
+        <w:tabs>
+          <w:tab w:val="left" w:pos="440"/>
+          <w:tab w:val="right" w:leader="dot" w:pos="8828"/>
+        </w:tabs>
+        <w:rPr>
+          <w:b/>
+          <w:noProof/>
+        </w:rPr>
+      </w:pPr>
+      <w:r>
+        <w:rPr>
+          <w:b/>
+          <w:sz w:val="24"/>
+          <w:szCs w:val="24"/>
+        </w:rPr>
+        <w:fldChar w:fldCharType="begin"/>
+      </w:r>
+      <w:r>
+        <w:rPr>
+          <w:b/>
+          <w:sz w:val="24"/>
+          <w:szCs w:val="24"/>
+        </w:rPr>
+        <w:instrText xml:space="preserve"> TOC \o "1-3" \h \z \u </w:instrText>
+      </w:r>
+      <w:r>
+        <w:rPr>
+          <w:b/>
+          <w:sz w:val="24"/>
+          <w:szCs w:val="24"/>
+        </w:rPr>
+        <w:fldChar w:fldCharType="separate"/>
+      </w:r>
+      <w:hyperlink w:anchor="_Toc353744409" w:history="1">
+        <w:r>
+          <w:rPr>
+            <w:rStyle w:val="Hyperlink"/>
+            <w:b/>
+            <w:noProof/>
+          </w:rPr>
+          <w:t>1.</w:t>
+        </w:r>
+        <w:r>
+          <w:rPr>
+            <w:b/>
+            <w:noProof/>
+          </w:rPr>
+          <w:tab/>
+        </w:r>
+        <w:r>
+          <w:rPr>
+            <w:rStyle w:val="Hyperlink"/>
+            <w:b/>
+            <w:noProof/>
+          </w:rPr>
+          <w:t>Resumen</w:t>
+        </w:r>
+        <w:r>
+          <w:rPr>
+            <w:b/>
+            <w:noProof/>
+            <w:webHidden/>
+          </w:rPr>
+          <w:tab/>
+        </w:r>
+        <w:r>
+          <w:rPr>
+            <w:b/>
+            <w:noProof/>
+            <w:webHidden/>
+          </w:rPr>
+          <w:fldChar w:fldCharType="begin"/>
+        </w:r>
+        <w:r>
+          <w:rPr>
+            <w:b/>
+            <w:noProof/>
+            <w:webHidden/>
+          </w:rPr>
+          <w:instrText xml:space="preserve"> PAGEREF _Toc353744409 \h </w:instrText>
+        </w:r>
+        <w:r>
+          <w:rPr>
+            <w:b/>
+            <w:noProof/>
+            <w:webHidden/>
+          </w:rPr>
+        </w:r>
+        <w:r>
+          <w:rPr>
+            <w:b/>
+            <w:noProof/>
+            <w:webHidden/>
+          </w:rPr>
+          <w:fldChar w:fldCharType="separate"/>
+        </w:r>
+        <w:r>
+          <w:rPr>
+            <w:b/>
+            <w:noProof/>
+            <w:webHidden/>
+          </w:rPr>
+          <w:t>3</w:t>
+        </w:r>
+        <w:r>
+          <w:rPr>
+            <w:b/>
+            <w:noProof/>
+            <w:webHidden/>
+          </w:rPr>
+          <w:fldChar w:fldCharType="end"/>
+        </w:r>
+      </w:hyperlink>
+    </w:p>
+    <w:p>
+      <w:pPr>
+        <w:pStyle w:val="TOC1"/>
+        <w:tabs>
+          <w:tab w:val="left" w:pos="440"/>
+          <w:tab w:val="right" w:leader="dot" w:pos="8828"/>
+        </w:tabs>
+        <w:rPr>
+          <w:b/>
+          <w:noProof/>
+        </w:rPr>
+      </w:pPr>
+      <w:hyperlink w:anchor="_Toc353744410" w:history="1">
+        <w:r>
+          <w:rPr>
+            <w:rStyle w:val="Hyperlink"/>
+            <w:b/>
+            <w:noProof/>
+          </w:rPr>
+          <w:t>2.</w:t>
+        </w:r>
+        <w:r>
+          <w:rPr>
+            <w:b/>
+            <w:noProof/>
+          </w:rPr>
+          <w:tab/>
+        </w:r>
+        <w:r>
+          <w:rPr>
+            <w:rStyle w:val="Hyperlink"/>
+            <w:b/>
+            <w:noProof/>
+          </w:rPr>
+          <w:t>Reporte de roles</w:t>
+        </w:r>
+        <w:r>
+          <w:rPr>
+            <w:b/>
+            <w:noProof/>
+            <w:webHidden/>
+          </w:rPr>
+          <w:tab/>
+        </w:r>
+        <w:r>
+          <w:rPr>
+            <w:b/>
+            <w:noProof/>
+            <w:webHidden/>
+          </w:rPr>
+          <w:fldChar w:fldCharType="begin"/>
+        </w:r>
+        <w:r>
+          <w:rPr>
+            <w:b/>
+            <w:noProof/>
+            <w:webHidden/>
+          </w:rPr>
+          <w:instrText xml:space="preserve"> PAGEREF _Toc353744410 \h </w:instrText>
+        </w:r>
+        <w:r>
+          <w:rPr>
+            <w:b/>
+            <w:noProof/>
+            <w:webHidden/>
+          </w:rPr>
+        </w:r>
+        <w:r>
+          <w:rPr>
+            <w:b/>
+            <w:noProof/>
+            <w:webHidden/>
+          </w:rPr>
+          <w:fldChar w:fldCharType="separate"/>
+        </w:r>
+        <w:r>
+          <w:rPr>
+            <w:b/>
+            <w:noProof/>
+            <w:webHidden/>
+          </w:rPr>
+          <w:t>4</w:t>
+        </w:r>
+        <w:r>
+          <w:rPr>
+            <w:b/>
+            <w:noProof/>
+            <w:webHidden/>
+          </w:rPr>
+          <w:fldChar w:fldCharType="end"/>
+        </w:r>
+      </w:hyperlink>
+    </w:p>
+    <w:p>
+      <w:pPr>
+        <w:pStyle w:val="TOC2"/>
+        <w:tabs>
+          <w:tab w:val="left" w:pos="880"/>
+          <w:tab w:val="right" w:leader="dot" w:pos="8828"/>
+        </w:tabs>
+        <w:rPr>
+          <w:b/>
+          <w:noProof/>
+        </w:rPr>
+      </w:pPr>
+      <w:hyperlink w:anchor="_Toc353744413" w:history="1">
+        <w:r>
+          <w:rPr>
+            <w:rStyle w:val="Hyperlink"/>
+            <w:b/>
+            <w:noProof/>
+          </w:rPr>
+          <w:t>2.1</w:t>
+        </w:r>
+        <w:r>
+          <w:rPr>
+            <w:b/>
+            <w:noProof/>
+          </w:rPr>
+          <w:tab/>
+        </w:r>
+        <w:r>
+          <w:rPr>
+            <w:rStyle w:val="Hyperlink"/>
+            <w:b/>
+            <w:noProof/>
+          </w:rPr>
+          <w:t>Líder del equipo</w:t>
+        </w:r>
+        <w:r>
+          <w:rPr>
+            <w:b/>
+            <w:noProof/>
+            <w:webHidden/>
+          </w:rPr>
+          <w:tab/>
+        </w:r>
+        <w:r>
+          <w:rPr>
+            <w:b/>
+            <w:noProof/>
+            <w:webHidden/>
+          </w:rPr>
+          <w:fldChar w:fldCharType="begin"/>
+        </w:r>
+        <w:r>
+          <w:rPr>
+            <w:b/>
+            <w:noProof/>
+            <w:webHidden/>
+          </w:rPr>
+          <w:instrText xml:space="preserve"> PAGEREF _Toc353744413 \h </w:instrText>
+        </w:r>
+        <w:r>
+          <w:rPr>
+            <w:b/>
+            <w:noProof/>
+            <w:webHidden/>
+          </w:rPr>
+        </w:r>
+        <w:r>
+          <w:rPr>
+            <w:b/>
+            <w:noProof/>
+            <w:webHidden/>
+          </w:rPr>
+          <w:fldChar w:fldCharType="separate"/>
+        </w:r>
+        <w:r>
+          <w:rPr>
+            <w:b/>
+            <w:noProof/>
+            <w:webHidden/>
+          </w:rPr>
+          <w:t>4</w:t>
+        </w:r>
+        <w:r>
+          <w:rPr>
+            <w:b/>
+            <w:noProof/>
+            <w:webHidden/>
+          </w:rPr>
+          <w:fldChar w:fldCharType="end"/>
+        </w:r>
+      </w:hyperlink>
+    </w:p>
+    <w:p>
+      <w:pPr>
+        <w:pStyle w:val="TOC2"/>
+        <w:tabs>
+          <w:tab w:val="left" w:pos="880"/>
+          <w:tab w:val="right" w:leader="dot" w:pos="8828"/>
+        </w:tabs>
+        <w:rPr>
+          <w:b/>
+          <w:noProof/>
+        </w:rPr>
+      </w:pPr>
+      <w:hyperlink w:anchor="_Toc353744414" w:history="1">
+        <w:r>
+          <w:rPr>
+            <w:rStyle w:val="Hyperlink"/>
+            <w:b/>
+            <w:noProof/>
+          </w:rPr>
+          <w:t>2.2</w:t>
+        </w:r>
+        <w:r>
+          <w:rPr>
+            <w:b/>
+            <w:noProof/>
+          </w:rPr>
+          <w:tab/>
+        </w:r>
+        <w:r>
+          <w:rPr>
+            <w:rStyle w:val="Hyperlink"/>
+            <w:b/>
+            <w:noProof/>
+          </w:rPr>
+          <w:t>Líder de desarrollo I</w:t>
+        </w:r>
+        <w:r>
+          <w:rPr>
+            <w:b/>
+            <w:noProof/>
+            <w:webHidden/>
+          </w:rPr>
+          <w:tab/>
+        </w:r>
+        <w:r>
+          <w:rPr>
+            <w:b/>
+            <w:noProof/>
+            <w:webHidden/>
+          </w:rPr>
+          <w:fldChar w:fldCharType="begin"/>
+        </w:r>
+        <w:r>
+          <w:rPr>
+            <w:b/>
+            <w:noProof/>
+            <w:webHidden/>
+          </w:rPr>
+          <w:instrText xml:space="preserve"> PAGEREF _Toc353744414 \h </w:instrText>
+        </w:r>
+        <w:r>
+          <w:rPr>
+            <w:b/>
+            <w:noProof/>
+            <w:webHidden/>
+          </w:rPr>
+        </w:r>
+        <w:r>
+          <w:rPr>
+            <w:b/>
+            <w:noProof/>
+            <w:webHidden/>
+          </w:rPr>
+          <w:fldChar w:fldCharType="separate"/>
+        </w:r>
+        <w:r>
+          <w:rPr>
+            <w:b/>
+            <w:noProof/>
+            <w:webHidden/>
+          </w:rPr>
+          <w:t>5</w:t>
+        </w:r>
+        <w:r>
+          <w:rPr>
+            <w:b/>
+            <w:noProof/>
+            <w:webHidden/>
+          </w:rPr>
+          <w:fldChar w:fldCharType="end"/>
+        </w:r>
+      </w:hyperlink>
+    </w:p>
+    <w:p>
+      <w:pPr>
+        <w:pStyle w:val="TOC2"/>
+        <w:tabs>
+          <w:tab w:val="left" w:pos="880"/>
+          <w:tab w:val="right" w:leader="dot" w:pos="8828"/>
+        </w:tabs>
+        <w:rPr>
+          <w:b/>
+          <w:noProof/>
+        </w:rPr>
+      </w:pPr>
+      <w:hyperlink w:anchor="_Toc353744415" w:history="1">
+        <w:r>
+          <w:rPr>
+            <w:rStyle w:val="Hyperlink"/>
+            <w:b/>
+            <w:noProof/>
+          </w:rPr>
+          <w:t>2.3</w:t>
+        </w:r>
+        <w:r>
+          <w:rPr>
+            <w:b/>
+            <w:noProof/>
+          </w:rPr>
+          <w:tab/>
+        </w:r>
+        <w:r>
+          <w:rPr>
+            <w:rStyle w:val="Hyperlink"/>
+            <w:b/>
+            <w:noProof/>
+          </w:rPr>
+          <w:t>Líder de desarrollo II</w:t>
+        </w:r>
+        <w:r>
+          <w:rPr>
+            <w:b/>
+            <w:noProof/>
+            <w:webHidden/>
+          </w:rPr>
+          <w:tab/>
+        </w:r>
+        <w:r>
+          <w:rPr>
+            <w:b/>
+            <w:noProof/>
+            <w:webHidden/>
+          </w:rPr>
+          <w:fldChar w:fldCharType="begin"/>
+        </w:r>
+        <w:r>
+          <w:rPr>
+            <w:b/>
+            <w:noProof/>
+            <w:webHidden/>
+          </w:rPr>
+          <w:instrText xml:space="preserve"> PAGEREF _Toc353744415 \h </w:instrText>
+        </w:r>
+        <w:r>
+          <w:rPr>
+            <w:b/>
+            <w:noProof/>
+            <w:webHidden/>
+          </w:rPr>
+        </w:r>
+        <w:r>
+          <w:rPr>
+            <w:b/>
+            <w:noProof/>
+            <w:webHidden/>
+          </w:rPr>
+          <w:fldChar w:fldCharType="separate"/>
+        </w:r>
+        <w:r>
+          <w:rPr>
+            <w:b/>
+            <w:noProof/>
+            <w:webHidden/>
+          </w:rPr>
+          <w:t>6</w:t>
+        </w:r>
+        <w:r>
+          <w:rPr>
+            <w:b/>
+            <w:noProof/>
+            <w:webHidden/>
+          </w:rPr>
+          <w:fldChar w:fldCharType="end"/>
+        </w:r>
+      </w:hyperlink>
+    </w:p>
+    <w:p>
+      <w:pPr>
+        <w:pStyle w:val="TOC2"/>
+        <w:tabs>
+          <w:tab w:val="left" w:pos="880"/>
+          <w:tab w:val="right" w:leader="dot" w:pos="8828"/>
+        </w:tabs>
+        <w:rPr>
+          <w:b/>
+          <w:noProof/>
+        </w:rPr>
+      </w:pPr>
+      <w:hyperlink w:anchor="_Toc353744416" w:history="1">
+        <w:r>
+          <w:rPr>
+            <w:rStyle w:val="Hyperlink"/>
+            <w:b/>
+            <w:noProof/>
+          </w:rPr>
+          <w:t>2.4</w:t>
+        </w:r>
+        <w:r>
+          <w:rPr>
+            <w:b/>
+            <w:noProof/>
+          </w:rPr>
+          <w:tab/>
+        </w:r>
+        <w:r>
+          <w:rPr>
+            <w:rStyle w:val="Hyperlink"/>
+            <w:b/>
+            <w:noProof/>
+          </w:rPr>
+          <w:t>Líder de planeación</w:t>
+        </w:r>
+        <w:r>
+          <w:rPr>
+            <w:b/>
+            <w:noProof/>
+            <w:webHidden/>
+          </w:rPr>
+          <w:tab/>
+        </w:r>
+        <w:r>
+          <w:rPr>
+            <w:b/>
+            <w:noProof/>
+            <w:webHidden/>
+          </w:rPr>
+          <w:fldChar w:fldCharType="begin"/>
+        </w:r>
+        <w:r>
+          <w:rPr>
+            <w:b/>
+            <w:noProof/>
+            <w:webHidden/>
+          </w:rPr>
+          <w:instrText xml:space="preserve"> PAGEREF _Toc353744416 \h </w:instrText>
+        </w:r>
+        <w:r>
+          <w:rPr>
+            <w:b/>
+            <w:noProof/>
+            <w:webHidden/>
+          </w:rPr>
+        </w:r>
+        <w:r>
+          <w:rPr>
+            <w:b/>
+            <w:noProof/>
+            <w:webHidden/>
+          </w:rPr>
+          <w:fldChar w:fldCharType="separate"/>
+        </w:r>
+        <w:r>
+          <w:rPr>
+            <w:b/>
+            <w:noProof/>
+            <w:webHidden/>
+          </w:rPr>
+          <w:t>7</w:t>
+        </w:r>
+        <w:r>
+          <w:rPr>
+            <w:b/>
+            <w:noProof/>
+            <w:webHidden/>
+          </w:rPr>
+          <w:fldChar w:fldCharType="end"/>
+        </w:r>
+      </w:hyperlink>
+    </w:p>
+    <w:p>
+      <w:pPr>
+        <w:pStyle w:val="TOC2"/>
+        <w:tabs>
+          <w:tab w:val="left" w:pos="880"/>
+          <w:tab w:val="right" w:leader="dot" w:pos="8828"/>
+        </w:tabs>
+        <w:rPr>
+          <w:b/>
+          <w:noProof/>
+        </w:rPr>
+      </w:pPr>
+      <w:hyperlink w:anchor="_Toc353744417" w:history="1">
+        <w:r>
+          <w:rPr>
+            <w:rStyle w:val="Hyperlink"/>
+            <w:b/>
+            <w:noProof/>
+          </w:rPr>
+          <w:t>2.5</w:t>
+        </w:r>
+        <w:r>
+          <w:rPr>
+            <w:b/>
+            <w:noProof/>
+          </w:rPr>
+          <w:tab/>
+        </w:r>
+        <w:r>
+          <w:rPr>
+            <w:rStyle w:val="Hyperlink"/>
+            <w:b/>
+            <w:noProof/>
+          </w:rPr>
+          <w:t>Líder de calidad</w:t>
+        </w:r>
+        <w:r>
+          <w:rPr>
+            <w:b/>
+            <w:noProof/>
+            <w:webHidden/>
+          </w:rPr>
+          <w:tab/>
+        </w:r>
+        <w:r>
+          <w:rPr>
+            <w:b/>
+            <w:noProof/>
+            <w:webHidden/>
+          </w:rPr>
+          <w:fldChar w:fldCharType="begin"/>
+        </w:r>
+        <w:r>
+          <w:rPr>
+            <w:b/>
+            <w:noProof/>
+            <w:webHidden/>
+          </w:rPr>
+          <w:instrText xml:space="preserve"> PAGEREF _Toc353744417 \h </w:instrText>
+        </w:r>
+        <w:r>
+          <w:rPr>
+            <w:b/>
+            <w:noProof/>
+            <w:webHidden/>
+          </w:rPr>
+        </w:r>
+        <w:r>
+          <w:rPr>
+            <w:b/>
+            <w:noProof/>
+            <w:webHidden/>
+          </w:rPr>
+          <w:fldChar w:fldCharType="separate"/>
+        </w:r>
+        <w:r>
+          <w:rPr>
+            <w:b/>
+            <w:noProof/>
+            <w:webHidden/>
+          </w:rPr>
+          <w:t>8</w:t>
+        </w:r>
+        <w:r>
+          <w:rPr>
+            <w:b/>
+            <w:noProof/>
+            <w:webHidden/>
+          </w:rPr>
+          <w:fldChar w:fldCharType="end"/>
+        </w:r>
+      </w:hyperlink>
+    </w:p>
+    <w:p>
+      <w:pPr>
+        <w:pStyle w:val="TOC2"/>
+        <w:tabs>
+          <w:tab w:val="left" w:pos="880"/>
+          <w:tab w:val="right" w:leader="dot" w:pos="8828"/>
+        </w:tabs>
+        <w:rPr>
+          <w:b/>
+          <w:noProof/>
+        </w:rPr>
+      </w:pPr>
+      <w:hyperlink w:anchor="_Toc353744418" w:history="1">
+        <w:r>
+          <w:rPr>
+            <w:rStyle w:val="Hyperlink"/>
+            <w:b/>
+            <w:noProof/>
+          </w:rPr>
+          <w:t>2.6</w:t>
+        </w:r>
+        <w:r>
+          <w:rPr>
+            <w:b/>
+            <w:noProof/>
+          </w:rPr>
+          <w:tab/>
+        </w:r>
+        <w:r>
+          <w:rPr>
+            <w:rStyle w:val="Hyperlink"/>
+            <w:b/>
+            <w:noProof/>
+          </w:rPr>
+          <w:t>Líder de soporte</w:t>
+        </w:r>
+        <w:r>
+          <w:rPr>
+            <w:b/>
+            <w:noProof/>
+            <w:webHidden/>
+          </w:rPr>
+          <w:tab/>
+        </w:r>
+        <w:r>
+          <w:rPr>
+            <w:b/>
+            <w:noProof/>
+            <w:webHidden/>
+          </w:rPr>
+          <w:fldChar w:fldCharType="begin"/>
+        </w:r>
+        <w:r>
+          <w:rPr>
+            <w:b/>
+            <w:noProof/>
+            <w:webHidden/>
+          </w:rPr>
+          <w:instrText xml:space="preserve"> PAGEREF _Toc353744418 \h </w:instrText>
+        </w:r>
+        <w:r>
+          <w:rPr>
+            <w:b/>
+            <w:noProof/>
+            <w:webHidden/>
+          </w:rPr>
+        </w:r>
+        <w:r>
+          <w:rPr>
+            <w:b/>
+            <w:noProof/>
+            <w:webHidden/>
+          </w:rPr>
+          <w:fldChar w:fldCharType="separate"/>
+        </w:r>
+        <w:r>
+          <w:rPr>
+            <w:b/>
+            <w:noProof/>
+            <w:webHidden/>
+          </w:rPr>
+          <w:t>9</w:t>
+        </w:r>
+        <w:r>
+          <w:rPr>
+            <w:b/>
+            <w:noProof/>
+            <w:webHidden/>
+          </w:rPr>
+          <w:fldChar w:fldCharType="end"/>
+        </w:r>
+      </w:hyperlink>
+    </w:p>
+    <w:p>
+      <w:pPr>
+        <w:pStyle w:val="TOC1"/>
+        <w:tabs>
+          <w:tab w:val="left" w:pos="440"/>
+          <w:tab w:val="right" w:leader="dot" w:pos="8828"/>
+        </w:tabs>
+        <w:rPr>
+          <w:b/>
+          <w:noProof/>
+        </w:rPr>
+      </w:pPr>
+      <w:hyperlink w:anchor="_Toc353744419" w:history="1">
+        <w:r>
+          <w:rPr>
+            <w:rStyle w:val="Hyperlink"/>
+            <w:b/>
+            <w:noProof/>
+          </w:rPr>
+          <w:t>3.</w:t>
+        </w:r>
+        <w:r>
+          <w:rPr>
+            <w:b/>
+            <w:noProof/>
+          </w:rPr>
+          <w:tab/>
+        </w:r>
+        <w:r>
+          <w:rPr>
+            <w:rStyle w:val="Hyperlink"/>
+            <w:b/>
+            <w:noProof/>
+          </w:rPr>
+          <w:t>Reporte de ingenieros de desarrollo</w:t>
+        </w:r>
+        <w:r>
+          <w:rPr>
+            <w:b/>
+            <w:noProof/>
+            <w:webHidden/>
+          </w:rPr>
+          <w:tab/>
+        </w:r>
+        <w:r>
+          <w:rPr>
+            <w:b/>
+            <w:noProof/>
+            <w:webHidden/>
+          </w:rPr>
+          <w:fldChar w:fldCharType="begin"/>
+        </w:r>
+        <w:r>
+          <w:rPr>
+            <w:b/>
+            <w:noProof/>
+            <w:webHidden/>
+          </w:rPr>
+          <w:instrText xml:space="preserve"> PAGEREF _Toc353744419 \h </w:instrText>
+        </w:r>
+        <w:r>
+          <w:rPr>
+            <w:b/>
+            <w:noProof/>
+            <w:webHidden/>
+          </w:rPr>
+        </w:r>
+        <w:r>
+          <w:rPr>
+            <w:b/>
+            <w:noProof/>
+            <w:webHidden/>
+          </w:rPr>
+          <w:fldChar w:fldCharType="separate"/>
+        </w:r>
+        <w:r>
+          <w:rPr>
+            <w:b/>
+            <w:noProof/>
+            <w:webHidden/>
+          </w:rPr>
+          <w:t>10</w:t>
+        </w:r>
+        <w:r>
+          <w:rPr>
+            <w:b/>
+            <w:noProof/>
+            <w:webHidden/>
+          </w:rPr>
+          <w:fldChar w:fldCharType="end"/>
+        </w:r>
+      </w:hyperlink>
+    </w:p>
+    <w:p>
+      <w:pPr>
+        <w:rPr>
+          <w:b/>
+          <w:sz w:val="24"/>
+          <w:szCs w:val="24"/>
+        </w:rPr>
+      </w:pPr>
+      <w:r>
+        <w:rPr>
+          <w:rFonts w:eastAsiaTheme="minorEastAsia"/>
+          <w:b/>
+          <w:sz w:val="24"/>
+          <w:szCs w:val="24"/>
+          <w:lang w:val="es-CO" w:eastAsia="es-CO"/>
+        </w:rPr>
+        <w:fldChar w:fldCharType="end"/>
+      </w:r>
       <w:bookmarkStart w:id="0" w:name="_GoBack"/>
       <w:bookmarkEnd w:id="0"/>
     </w:p>
@@ -450,12 +1160,185 @@
     </w:p>
     <w:p>
       <w:pPr>
+        <w:rPr>
+          <w:b/>
+          <w:sz w:val="24"/>
+          <w:szCs w:val="24"/>
+        </w:rPr>
+      </w:pPr>
+    </w:p>
+    <w:p>
+      <w:pPr>
+        <w:rPr>
+          <w:b/>
+          <w:sz w:val="24"/>
+          <w:szCs w:val="24"/>
+        </w:rPr>
+      </w:pPr>
+    </w:p>
+    <w:p>
+      <w:pPr>
+        <w:rPr>
+          <w:b/>
+          <w:sz w:val="24"/>
+          <w:szCs w:val="24"/>
+        </w:rPr>
+      </w:pPr>
+    </w:p>
+    <w:p>
+      <w:pPr>
+        <w:rPr>
+          <w:b/>
+          <w:sz w:val="24"/>
+          <w:szCs w:val="24"/>
+        </w:rPr>
+      </w:pPr>
+    </w:p>
+    <w:p>
+      <w:pPr>
+        <w:rPr>
+          <w:b/>
+          <w:sz w:val="24"/>
+          <w:szCs w:val="24"/>
+        </w:rPr>
+      </w:pPr>
+    </w:p>
+    <w:p>
+      <w:pPr>
+        <w:rPr>
+          <w:b/>
+          <w:sz w:val="24"/>
+          <w:szCs w:val="24"/>
+        </w:rPr>
+      </w:pPr>
+    </w:p>
+    <w:p>
+      <w:pPr>
+        <w:rPr>
+          <w:b/>
+          <w:sz w:val="24"/>
+          <w:szCs w:val="24"/>
+        </w:rPr>
+      </w:pPr>
+    </w:p>
+    <w:p>
+      <w:pPr>
+        <w:rPr>
+          <w:b/>
+          <w:sz w:val="24"/>
+          <w:szCs w:val="24"/>
+        </w:rPr>
+      </w:pPr>
+    </w:p>
+    <w:p>
+      <w:pPr>
+        <w:rPr>
+          <w:b/>
+          <w:sz w:val="24"/>
+          <w:szCs w:val="24"/>
+        </w:rPr>
+      </w:pPr>
+    </w:p>
+    <w:p>
+      <w:pPr>
+        <w:rPr>
+          <w:b/>
+          <w:sz w:val="24"/>
+          <w:szCs w:val="24"/>
+        </w:rPr>
+      </w:pPr>
+    </w:p>
+    <w:p>
+      <w:pPr>
+        <w:rPr>
+          <w:b/>
+          <w:sz w:val="24"/>
+          <w:szCs w:val="24"/>
+        </w:rPr>
+      </w:pPr>
+    </w:p>
+    <w:p>
+      <w:pPr>
+        <w:rPr>
+          <w:b/>
+          <w:sz w:val="24"/>
+          <w:szCs w:val="24"/>
+        </w:rPr>
+      </w:pPr>
+    </w:p>
+    <w:p>
+      <w:pPr>
+        <w:rPr>
+          <w:b/>
+          <w:sz w:val="24"/>
+          <w:szCs w:val="24"/>
+        </w:rPr>
+      </w:pPr>
+    </w:p>
+    <w:p>
+      <w:pPr>
+        <w:rPr>
+          <w:b/>
+          <w:sz w:val="24"/>
+          <w:szCs w:val="24"/>
+        </w:rPr>
+      </w:pPr>
+    </w:p>
+    <w:p>
+      <w:pPr>
+        <w:rPr>
+          <w:b/>
+          <w:sz w:val="24"/>
+          <w:szCs w:val="24"/>
+        </w:rPr>
+      </w:pPr>
+    </w:p>
+    <w:p>
+      <w:pPr>
+        <w:rPr>
+          <w:b/>
+          <w:sz w:val="24"/>
+          <w:szCs w:val="24"/>
+        </w:rPr>
+      </w:pPr>
+    </w:p>
+    <w:p>
+      <w:pPr>
+        <w:rPr>
+          <w:b/>
+          <w:sz w:val="24"/>
+          <w:szCs w:val="24"/>
+        </w:rPr>
+      </w:pPr>
+    </w:p>
+    <w:p>
+      <w:pPr>
+        <w:rPr>
+          <w:b/>
+          <w:sz w:val="24"/>
+          <w:szCs w:val="24"/>
+        </w:rPr>
+      </w:pPr>
+    </w:p>
+    <w:p>
+      <w:pPr>
+        <w:rPr>
+          <w:b/>
+          <w:sz w:val="24"/>
+          <w:szCs w:val="24"/>
+        </w:rPr>
+      </w:pPr>
+    </w:p>
+    <w:p>
+      <w:pPr>
         <w:pStyle w:val="Capitulo"/>
-      </w:pPr>
-      <w:r>
-        <w:lastRenderedPageBreak/>
-        <w:t>RESUMEN</w:t>
-      </w:r>
+        <w:outlineLvl w:val="0"/>
+      </w:pPr>
+      <w:bookmarkStart w:id="1" w:name="_Toc353744409"/>
+      <w:r>
+        <w:t>Resumen</w:t>
+      </w:r>
+      <w:bookmarkEnd w:id="1"/>
     </w:p>
     <w:p>
       <w:pPr>
@@ -487,7 +1370,23 @@
           <w:sz w:val="24"/>
           <w:szCs w:val="24"/>
         </w:rPr>
-        <w:t>Se evidencia que los procesos de calidad no se ejecutaron adecuadamente, debido a esto se vio afectado el yield de cada uno de los ingenieros de desarrollo.</w:t>
+        <w:t xml:space="preserve">Se evidencia que los procesos de calidad no se ejecutaron adecuadamente, debido a esto se vio afectado el </w:t>
+      </w:r>
+      <w:proofErr w:type="spellStart"/>
+      <w:r>
+        <w:rPr>
+          <w:sz w:val="24"/>
+          <w:szCs w:val="24"/>
+        </w:rPr>
+        <w:t>yield</w:t>
+      </w:r>
+      <w:proofErr w:type="spellEnd"/>
+      <w:r>
+        <w:rPr>
+          <w:sz w:val="24"/>
+          <w:szCs w:val="24"/>
+        </w:rPr>
+        <w:t xml:space="preserve"> de cada uno de los ingenieros de desarrollo.</w:t>
       </w:r>
       <w:r>
         <w:rPr>
@@ -590,7 +1489,7 @@
     </w:p>
     <w:p>
       <w:pPr>
-        <w:pStyle w:val="Prrafodelista"/>
+        <w:pStyle w:val="ListParagraph"/>
         <w:numPr>
           <w:ilvl w:val="0"/>
           <w:numId w:val="8"/>
@@ -611,7 +1510,7 @@
     </w:p>
     <w:p>
       <w:pPr>
-        <w:pStyle w:val="Prrafodelista"/>
+        <w:pStyle w:val="ListParagraph"/>
         <w:numPr>
           <w:ilvl w:val="0"/>
           <w:numId w:val="8"/>
@@ -632,7 +1531,7 @@
     </w:p>
     <w:p>
       <w:pPr>
-        <w:pStyle w:val="Prrafodelista"/>
+        <w:pStyle w:val="ListParagraph"/>
         <w:numPr>
           <w:ilvl w:val="0"/>
           <w:numId w:val="8"/>
@@ -653,7 +1552,7 @@
     </w:p>
     <w:p>
       <w:pPr>
-        <w:pStyle w:val="Prrafodelista"/>
+        <w:pStyle w:val="ListParagraph"/>
         <w:numPr>
           <w:ilvl w:val="0"/>
           <w:numId w:val="8"/>
@@ -669,7 +1568,23 @@
           <w:sz w:val="24"/>
           <w:szCs w:val="24"/>
         </w:rPr>
-        <w:t>La estimación de los LOC´s y los tiempos debe ser más exacta y cercana a la realidad.</w:t>
+        <w:t xml:space="preserve">La estimación de los </w:t>
+      </w:r>
+      <w:proofErr w:type="spellStart"/>
+      <w:r>
+        <w:rPr>
+          <w:sz w:val="24"/>
+          <w:szCs w:val="24"/>
+        </w:rPr>
+        <w:t>LOC´s</w:t>
+      </w:r>
+      <w:proofErr w:type="spellEnd"/>
+      <w:r>
+        <w:rPr>
+          <w:sz w:val="24"/>
+          <w:szCs w:val="24"/>
+        </w:rPr>
+        <w:t xml:space="preserve"> y los tiempos debe ser más exacta y cercana a la realidad.</w:t>
       </w:r>
     </w:p>
     <w:p>
@@ -687,12 +1602,30 @@
           <w:sz w:val="24"/>
           <w:szCs w:val="24"/>
         </w:rPr>
-        <w:t>Gaudí Solutions Ciclo 1</w:t>
-      </w:r>
-    </w:p>
-    <w:p>
-      <w:pPr>
-        <w:pStyle w:val="Prrafodelista"/>
+        <w:t xml:space="preserve">Gaudí </w:t>
+      </w:r>
+      <w:proofErr w:type="spellStart"/>
+      <w:r>
+        <w:rPr>
+          <w:b/>
+          <w:sz w:val="24"/>
+          <w:szCs w:val="24"/>
+        </w:rPr>
+        <w:t>Solutions</w:t>
+      </w:r>
+      <w:proofErr w:type="spellEnd"/>
+      <w:r>
+        <w:rPr>
+          <w:b/>
+          <w:sz w:val="24"/>
+          <w:szCs w:val="24"/>
+        </w:rPr>
+        <w:t xml:space="preserve"> Ciclo 1</w:t>
+      </w:r>
+    </w:p>
+    <w:p>
+      <w:pPr>
+        <w:pStyle w:val="ListParagraph"/>
         <w:rPr>
           <w:sz w:val="24"/>
           <w:szCs w:val="24"/>
@@ -705,7 +1638,7 @@
         </w:rPr>
         <w:lastRenderedPageBreak/>
         <w:drawing>
-          <wp:inline distT="0" distB="0" distL="0" distR="0" wp14:anchorId="74D2C5E8" wp14:editId="54FF472C">
+          <wp:inline distT="0" distB="0" distL="0" distR="0" wp14:anchorId="0CFF5AD9" wp14:editId="3B4CE9A2">
             <wp:extent cx="5524500" cy="3048000"/>
             <wp:effectExtent l="19050" t="0" r="0" b="0"/>
             <wp:docPr id="1" name="Imagen 1"/>
@@ -763,24 +1696,69 @@
     <w:p>
       <w:pPr>
         <w:pStyle w:val="Capitulo"/>
-      </w:pPr>
+        <w:outlineLvl w:val="0"/>
+      </w:pPr>
+      <w:bookmarkStart w:id="2" w:name="_Toc353744410"/>
       <w:r>
         <w:t>Reporte de roles</w:t>
       </w:r>
-    </w:p>
-    <w:p>
-      <w:pPr>
-        <w:pStyle w:val="Prrafodelista"/>
+      <w:bookmarkEnd w:id="2"/>
+    </w:p>
+    <w:p>
+      <w:pPr>
+        <w:pStyle w:val="ListParagraph"/>
+        <w:numPr>
+          <w:ilvl w:val="0"/>
+          <w:numId w:val="7"/>
+        </w:numPr>
+        <w:outlineLvl w:val="1"/>
+        <w:rPr>
+          <w:b/>
+          <w:vanish/>
+          <w:sz w:val="24"/>
+          <w:szCs w:val="24"/>
+        </w:rPr>
+      </w:pPr>
+      <w:bookmarkStart w:id="3" w:name="_Toc353744348"/>
+      <w:bookmarkStart w:id="4" w:name="_Toc353744411"/>
+      <w:bookmarkEnd w:id="3"/>
+      <w:bookmarkEnd w:id="4"/>
+    </w:p>
+    <w:p>
+      <w:pPr>
+        <w:pStyle w:val="ListParagraph"/>
+        <w:numPr>
+          <w:ilvl w:val="0"/>
+          <w:numId w:val="7"/>
+        </w:numPr>
+        <w:outlineLvl w:val="1"/>
+        <w:rPr>
+          <w:b/>
+          <w:vanish/>
+          <w:sz w:val="24"/>
+          <w:szCs w:val="24"/>
+        </w:rPr>
+      </w:pPr>
+      <w:bookmarkStart w:id="5" w:name="_Toc353744349"/>
+      <w:bookmarkStart w:id="6" w:name="_Toc353744412"/>
+      <w:bookmarkEnd w:id="5"/>
+      <w:bookmarkEnd w:id="6"/>
+    </w:p>
+    <w:p>
+      <w:pPr>
+        <w:pStyle w:val="ListParagraph"/>
         <w:numPr>
           <w:ilvl w:val="1"/>
           <w:numId w:val="7"/>
         </w:numPr>
-        <w:rPr>
-          <w:b/>
-          <w:sz w:val="24"/>
-          <w:szCs w:val="24"/>
-        </w:rPr>
-      </w:pPr>
+        <w:outlineLvl w:val="1"/>
+        <w:rPr>
+          <w:b/>
+          <w:sz w:val="24"/>
+          <w:szCs w:val="24"/>
+        </w:rPr>
+      </w:pPr>
+      <w:bookmarkStart w:id="7" w:name="_Toc353744413"/>
       <w:r>
         <w:rPr>
           <w:b/>
@@ -805,6 +1783,7 @@
         </w:rPr>
         <w:t>equipo</w:t>
       </w:r>
+      <w:bookmarkEnd w:id="7"/>
     </w:p>
     <w:p>
       <w:pPr>
@@ -840,7 +1819,7 @@
     </w:p>
     <w:p>
       <w:pPr>
-        <w:pStyle w:val="Prrafodelista"/>
+        <w:pStyle w:val="ListParagraph"/>
         <w:numPr>
           <w:ilvl w:val="0"/>
           <w:numId w:val="3"/>
@@ -875,7 +1854,7 @@
     </w:p>
     <w:p>
       <w:pPr>
-        <w:pStyle w:val="Prrafodelista"/>
+        <w:pStyle w:val="ListParagraph"/>
         <w:numPr>
           <w:ilvl w:val="0"/>
           <w:numId w:val="3"/>
@@ -896,7 +1875,7 @@
     </w:p>
     <w:p>
       <w:pPr>
-        <w:pStyle w:val="Prrafodelista"/>
+        <w:pStyle w:val="ListParagraph"/>
         <w:numPr>
           <w:ilvl w:val="0"/>
           <w:numId w:val="3"/>
@@ -917,7 +1896,7 @@
     </w:p>
     <w:p>
       <w:pPr>
-        <w:pStyle w:val="Prrafodelista"/>
+        <w:pStyle w:val="ListParagraph"/>
         <w:numPr>
           <w:ilvl w:val="0"/>
           <w:numId w:val="3"/>
@@ -987,7 +1966,7 @@
         </w:rPr>
         <w:lastRenderedPageBreak/>
         <w:drawing>
-          <wp:inline distT="0" distB="0" distL="0" distR="0" wp14:anchorId="5028E91A" wp14:editId="4C836A35">
+          <wp:inline distT="0" distB="0" distL="0" distR="0" wp14:anchorId="10ABCB8A" wp14:editId="29AC1EE3">
             <wp:extent cx="5534487" cy="3070860"/>
             <wp:effectExtent l="19050" t="0" r="9063" b="0"/>
             <wp:docPr id="7" name="Imagen 7"/>
@@ -1044,20 +2023,27 @@
     </w:p>
     <w:p>
       <w:pPr>
-        <w:rPr>
-          <w:b/>
-          <w:sz w:val="24"/>
-          <w:szCs w:val="24"/>
-        </w:rPr>
-      </w:pPr>
-      <w:r>
-        <w:rPr>
-          <w:b/>
-          <w:sz w:val="24"/>
-          <w:szCs w:val="24"/>
-        </w:rPr>
-        <w:t xml:space="preserve">2.2 </w:t>
-      </w:r>
+        <w:pStyle w:val="ListParagraph"/>
+        <w:numPr>
+          <w:ilvl w:val="1"/>
+          <w:numId w:val="7"/>
+        </w:numPr>
+        <w:outlineLvl w:val="1"/>
+        <w:rPr>
+          <w:b/>
+          <w:sz w:val="24"/>
+          <w:szCs w:val="24"/>
+        </w:rPr>
+      </w:pPr>
+      <w:r>
+        <w:rPr>
+          <w:b/>
+          <w:sz w:val="24"/>
+          <w:szCs w:val="24"/>
+        </w:rPr>
+        <w:t xml:space="preserve"> </w:t>
+      </w:r>
+      <w:bookmarkStart w:id="8" w:name="_Toc353744414"/>
       <w:r>
         <w:rPr>
           <w:b/>
@@ -1066,6 +2052,7 @@
         </w:rPr>
         <w:t>Líder de desarrollo I</w:t>
       </w:r>
+      <w:bookmarkEnd w:id="8"/>
     </w:p>
     <w:p>
       <w:pPr>
@@ -1129,7 +2116,55 @@
           <w:sz w:val="24"/>
           <w:szCs w:val="24"/>
         </w:rPr>
-        <w:t>La estrategia se basó en un promedio de los locs del equipo, pero el estimado de tiempo y locs no fue  muy preciso dado el desconocimiento de las actividades llevadas a cabo en el proceso de TSP,  lo cual lleva que para el segundo ciclo se utilicen los locs por hora resultantes de la ejecución del ciclo 1.</w:t>
+        <w:t xml:space="preserve">La estrategia se basó en un promedio de los </w:t>
+      </w:r>
+      <w:proofErr w:type="spellStart"/>
+      <w:r>
+        <w:rPr>
+          <w:sz w:val="24"/>
+          <w:szCs w:val="24"/>
+        </w:rPr>
+        <w:t>locs</w:t>
+      </w:r>
+      <w:proofErr w:type="spellEnd"/>
+      <w:r>
+        <w:rPr>
+          <w:sz w:val="24"/>
+          <w:szCs w:val="24"/>
+        </w:rPr>
+        <w:t xml:space="preserve"> del equipo, pero el estimado de tiempo y </w:t>
+      </w:r>
+      <w:proofErr w:type="spellStart"/>
+      <w:r>
+        <w:rPr>
+          <w:sz w:val="24"/>
+          <w:szCs w:val="24"/>
+        </w:rPr>
+        <w:t>locs</w:t>
+      </w:r>
+      <w:proofErr w:type="spellEnd"/>
+      <w:r>
+        <w:rPr>
+          <w:sz w:val="24"/>
+          <w:szCs w:val="24"/>
+        </w:rPr>
+        <w:t xml:space="preserve"> no fue  muy preciso dado el desconocimiento de las actividades llevadas a cabo en el proceso de TSP,  lo cual lleva que para el segundo ciclo se utilicen los </w:t>
+      </w:r>
+      <w:proofErr w:type="spellStart"/>
+      <w:r>
+        <w:rPr>
+          <w:sz w:val="24"/>
+          <w:szCs w:val="24"/>
+        </w:rPr>
+        <w:t>locs</w:t>
+      </w:r>
+      <w:proofErr w:type="spellEnd"/>
+      <w:r>
+        <w:rPr>
+          <w:sz w:val="24"/>
+          <w:szCs w:val="24"/>
+        </w:rPr>
+        <w:t xml:space="preserve"> por hora resultantes de la ejecución del ciclo 1.</w:t>
       </w:r>
     </w:p>
     <w:p>
@@ -1203,7 +2238,25 @@
           <w:sz w:val="24"/>
           <w:szCs w:val="24"/>
         </w:rPr>
-        <w:t xml:space="preserve"> – Julian Andrés Aguirre</w:t>
+        <w:t xml:space="preserve"> – </w:t>
+      </w:r>
+      <w:proofErr w:type="spellStart"/>
+      <w:r>
+        <w:rPr>
+          <w:b/>
+          <w:sz w:val="24"/>
+          <w:szCs w:val="24"/>
+        </w:rPr>
+        <w:t>Julian</w:t>
+      </w:r>
+      <w:proofErr w:type="spellEnd"/>
+      <w:r>
+        <w:rPr>
+          <w:b/>
+          <w:sz w:val="24"/>
+          <w:szCs w:val="24"/>
+        </w:rPr>
+        <w:t xml:space="preserve"> Andrés Aguirre</w:t>
       </w:r>
     </w:p>
     <w:p>
@@ -1223,7 +2276,7 @@
           <w:lang w:val="es-CO" w:eastAsia="es-CO"/>
         </w:rPr>
         <w:drawing>
-          <wp:inline distT="0" distB="0" distL="0" distR="0" wp14:anchorId="6414E74D" wp14:editId="10FA5EC6">
+          <wp:inline distT="0" distB="0" distL="0" distR="0" wp14:anchorId="4B29B551" wp14:editId="1A1DCFE0">
             <wp:extent cx="5506794" cy="3055620"/>
             <wp:effectExtent l="19050" t="0" r="0" b="0"/>
             <wp:docPr id="19" name="Imagen 19"/>
@@ -1280,20 +2333,19 @@
     </w:p>
     <w:p>
       <w:pPr>
-        <w:rPr>
-          <w:b/>
-          <w:sz w:val="24"/>
-          <w:szCs w:val="24"/>
-        </w:rPr>
-      </w:pPr>
-      <w:r>
-        <w:rPr>
-          <w:b/>
-          <w:sz w:val="24"/>
-          <w:szCs w:val="24"/>
-        </w:rPr>
-        <w:t xml:space="preserve">2.3 </w:t>
-      </w:r>
+        <w:pStyle w:val="ListParagraph"/>
+        <w:numPr>
+          <w:ilvl w:val="1"/>
+          <w:numId w:val="7"/>
+        </w:numPr>
+        <w:outlineLvl w:val="1"/>
+        <w:rPr>
+          <w:b/>
+          <w:sz w:val="24"/>
+          <w:szCs w:val="24"/>
+        </w:rPr>
+      </w:pPr>
+      <w:bookmarkStart w:id="9" w:name="_Toc353744415"/>
       <w:r>
         <w:rPr>
           <w:b/>
@@ -1302,6 +2354,7 @@
         </w:rPr>
         <w:t>Líder de desarrollo II</w:t>
       </w:r>
+      <w:bookmarkEnd w:id="9"/>
     </w:p>
     <w:p>
       <w:pPr>
@@ -1333,7 +2386,39 @@
           <w:sz w:val="24"/>
           <w:szCs w:val="24"/>
         </w:rPr>
-        <w:t>En cuanto al producto, se cumplió a cabalidad con las partes planeadas a desarrollar para el ciclo I, esto fue posible ya que el diseño de alto nivel fue de gran ayuda a la hora de iniciar el desarrollo de cada parte. En cuanto a la estrategia se puede afirmar que en un alto porcentaje funcionó pero como en todo proceso se deben realizar mejoras para corregir algunos detalles. Entre los ajustes a realizar se identifican los LOCs iniciales estimados, pues ya se tiene referencia de los LOCs actuales del ciclo I para mejorar la estimación del ciclo II.</w:t>
+        <w:t xml:space="preserve">En cuanto al producto, se cumplió a cabalidad con las partes planeadas a desarrollar para el ciclo I, esto fue posible ya que el diseño de alto nivel fue de gran ayuda a la hora de iniciar el desarrollo de cada parte. En cuanto a la estrategia se puede afirmar que en un alto porcentaje funcionó pero como en todo proceso se deben realizar mejoras para corregir algunos detalles. Entre los ajustes a realizar se identifican los </w:t>
+      </w:r>
+      <w:proofErr w:type="spellStart"/>
+      <w:r>
+        <w:rPr>
+          <w:sz w:val="24"/>
+          <w:szCs w:val="24"/>
+        </w:rPr>
+        <w:t>LOCs</w:t>
+      </w:r>
+      <w:proofErr w:type="spellEnd"/>
+      <w:r>
+        <w:rPr>
+          <w:sz w:val="24"/>
+          <w:szCs w:val="24"/>
+        </w:rPr>
+        <w:t xml:space="preserve"> iniciales estimados, pues ya se tiene referencia de los </w:t>
+      </w:r>
+      <w:proofErr w:type="spellStart"/>
+      <w:r>
+        <w:rPr>
+          <w:sz w:val="24"/>
+          <w:szCs w:val="24"/>
+        </w:rPr>
+        <w:t>LOCs</w:t>
+      </w:r>
+      <w:proofErr w:type="spellEnd"/>
+      <w:r>
+        <w:rPr>
+          <w:sz w:val="24"/>
+          <w:szCs w:val="24"/>
+        </w:rPr>
+        <w:t xml:space="preserve"> actuales del ciclo I para mejorar la estimación del ciclo II.</w:t>
       </w:r>
     </w:p>
     <w:p>
@@ -1403,7 +2488,7 @@
         </w:rPr>
         <w:lastRenderedPageBreak/>
         <w:drawing>
-          <wp:inline distT="0" distB="0" distL="0" distR="0" wp14:anchorId="46C94199" wp14:editId="31E675E1">
+          <wp:inline distT="0" distB="0" distL="0" distR="0" wp14:anchorId="04BC89FD" wp14:editId="50065892">
             <wp:extent cx="5565531" cy="3086100"/>
             <wp:effectExtent l="19050" t="0" r="0" b="0"/>
             <wp:docPr id="16" name="Imagen 16"/>
@@ -1460,20 +2545,28 @@
     </w:p>
     <w:p>
       <w:pPr>
-        <w:rPr>
-          <w:b/>
-          <w:sz w:val="24"/>
-          <w:szCs w:val="24"/>
-        </w:rPr>
-      </w:pPr>
-      <w:r>
-        <w:rPr>
-          <w:b/>
-          <w:sz w:val="24"/>
-          <w:szCs w:val="24"/>
-        </w:rPr>
-        <w:t>2.4 Líder de planeación</w:t>
-      </w:r>
+        <w:pStyle w:val="ListParagraph"/>
+        <w:numPr>
+          <w:ilvl w:val="1"/>
+          <w:numId w:val="7"/>
+        </w:numPr>
+        <w:outlineLvl w:val="1"/>
+        <w:rPr>
+          <w:b/>
+          <w:sz w:val="24"/>
+          <w:szCs w:val="24"/>
+        </w:rPr>
+      </w:pPr>
+      <w:bookmarkStart w:id="10" w:name="_Toc353744416"/>
+      <w:r>
+        <w:rPr>
+          <w:b/>
+          <w:sz w:val="24"/>
+          <w:szCs w:val="24"/>
+        </w:rPr>
+        <w:t>Líder de planeación</w:t>
+      </w:r>
+      <w:bookmarkEnd w:id="10"/>
       <w:r>
         <w:rPr>
           <w:b/>
@@ -1585,7 +2678,7 @@
     </w:p>
     <w:p>
       <w:pPr>
-        <w:pStyle w:val="Prrafodelista"/>
+        <w:pStyle w:val="ListParagraph"/>
         <w:numPr>
           <w:ilvl w:val="0"/>
           <w:numId w:val="1"/>
@@ -1620,7 +2713,7 @@
     </w:p>
     <w:p>
       <w:pPr>
-        <w:pStyle w:val="Prrafodelista"/>
+        <w:pStyle w:val="ListParagraph"/>
         <w:numPr>
           <w:ilvl w:val="0"/>
           <w:numId w:val="1"/>
@@ -1662,7 +2755,7 @@
     </w:p>
     <w:p>
       <w:pPr>
-        <w:pStyle w:val="Prrafodelista"/>
+        <w:pStyle w:val="ListParagraph"/>
         <w:numPr>
           <w:ilvl w:val="0"/>
           <w:numId w:val="1"/>
@@ -1721,7 +2814,7 @@
           <w:lang w:val="es-CO" w:eastAsia="es-CO"/>
         </w:rPr>
         <w:drawing>
-          <wp:inline distT="0" distB="0" distL="0" distR="0" wp14:anchorId="5D195A73" wp14:editId="30AFC4EC">
+          <wp:inline distT="0" distB="0" distL="0" distR="0" wp14:anchorId="1E80B295" wp14:editId="4A4FB3ED">
             <wp:extent cx="5524315" cy="3078480"/>
             <wp:effectExtent l="19050" t="0" r="185" b="0"/>
             <wp:docPr id="4" name="Imagen 4"/>
@@ -1777,21 +2870,28 @@
     </w:p>
     <w:p>
       <w:pPr>
-        <w:jc w:val="both"/>
-        <w:rPr>
-          <w:b/>
-          <w:sz w:val="24"/>
-          <w:szCs w:val="24"/>
-        </w:rPr>
-      </w:pPr>
-      <w:r>
-        <w:rPr>
-          <w:b/>
-          <w:sz w:val="24"/>
-          <w:szCs w:val="24"/>
-        </w:rPr>
-        <w:t>2.5 Líder de calidad</w:t>
-      </w:r>
+        <w:pStyle w:val="ListParagraph"/>
+        <w:numPr>
+          <w:ilvl w:val="1"/>
+          <w:numId w:val="7"/>
+        </w:numPr>
+        <w:outlineLvl w:val="1"/>
+        <w:rPr>
+          <w:b/>
+          <w:sz w:val="24"/>
+          <w:szCs w:val="24"/>
+        </w:rPr>
+      </w:pPr>
+      <w:bookmarkStart w:id="11" w:name="_Toc353744417"/>
+      <w:r>
+        <w:rPr>
+          <w:b/>
+          <w:sz w:val="24"/>
+          <w:szCs w:val="24"/>
+        </w:rPr>
+        <w:t>Líder de calidad</w:t>
+      </w:r>
+      <w:bookmarkEnd w:id="11"/>
     </w:p>
     <w:p>
       <w:pPr>
@@ -1856,21 +2956,23 @@
           <w:sz w:val="24"/>
           <w:szCs w:val="24"/>
         </w:rPr>
-        <w:t xml:space="preserve">Personalmente creo que en el desarrollo de este proyecto nos </w:t>
-      </w:r>
-      <w:r>
-        <w:rPr>
-          <w:sz w:val="24"/>
-          <w:szCs w:val="24"/>
-        </w:rPr>
-        <w:t>faltó</w:t>
-      </w:r>
-      <w:r>
-        <w:rPr>
-          <w:sz w:val="24"/>
-          <w:szCs w:val="24"/>
-        </w:rPr>
-        <w:t xml:space="preserve"> profundizar más en este aspecto, pues a pesar de que se cumplieron los estándares de calidad y se obtuve un yield alto en varias fases, motivo por el cual pienso que debemos profundizar más en este aspecto en el segundo ciclo del proyecto.</w:t>
+        <w:t xml:space="preserve">Personalmente creo que en el desarrollo de este proyecto nos faltó profundizar más en este aspecto, pues a pesar de que se cumplieron los estándares de calidad y se obtuve un </w:t>
+      </w:r>
+      <w:proofErr w:type="spellStart"/>
+      <w:r>
+        <w:rPr>
+          <w:sz w:val="24"/>
+          <w:szCs w:val="24"/>
+        </w:rPr>
+        <w:t>yield</w:t>
+      </w:r>
+      <w:proofErr w:type="spellEnd"/>
+      <w:r>
+        <w:rPr>
+          <w:sz w:val="24"/>
+          <w:szCs w:val="24"/>
+        </w:rPr>
+        <w:t xml:space="preserve"> alto en varias fases, motivo por el cual pienso que debemos profundizar más en este aspecto en el segundo ciclo del proyecto.</w:t>
       </w:r>
     </w:p>
     <w:p>
@@ -1918,7 +3020,7 @@
           <w:lang w:val="es-CO" w:eastAsia="es-CO"/>
         </w:rPr>
         <w:drawing>
-          <wp:inline distT="0" distB="0" distL="0" distR="0" wp14:anchorId="1F03ABC9" wp14:editId="6AE21083">
+          <wp:inline distT="0" distB="0" distL="0" distR="0" wp14:anchorId="6EB674F8" wp14:editId="68B2412E">
             <wp:extent cx="5555531" cy="3093720"/>
             <wp:effectExtent l="19050" t="0" r="7069" b="0"/>
             <wp:docPr id="3" name="Imagen 10"/>
@@ -1975,21 +3077,28 @@
     </w:p>
     <w:p>
       <w:pPr>
-        <w:jc w:val="both"/>
-        <w:rPr>
-          <w:b/>
-          <w:sz w:val="24"/>
-          <w:szCs w:val="24"/>
-        </w:rPr>
-      </w:pPr>
-      <w:r>
-        <w:rPr>
-          <w:b/>
-          <w:sz w:val="24"/>
-          <w:szCs w:val="24"/>
-        </w:rPr>
-        <w:t>2.6 Líder de soporte</w:t>
-      </w:r>
+        <w:pStyle w:val="ListParagraph"/>
+        <w:numPr>
+          <w:ilvl w:val="1"/>
+          <w:numId w:val="7"/>
+        </w:numPr>
+        <w:outlineLvl w:val="1"/>
+        <w:rPr>
+          <w:b/>
+          <w:sz w:val="24"/>
+          <w:szCs w:val="24"/>
+        </w:rPr>
+      </w:pPr>
+      <w:bookmarkStart w:id="12" w:name="_Toc353744418"/>
+      <w:r>
+        <w:rPr>
+          <w:b/>
+          <w:sz w:val="24"/>
+          <w:szCs w:val="24"/>
+        </w:rPr>
+        <w:t>Líder de soporte</w:t>
+      </w:r>
+      <w:bookmarkEnd w:id="12"/>
     </w:p>
     <w:p>
       <w:pPr>
@@ -2064,7 +3173,23 @@
           <w:sz w:val="24"/>
           <w:szCs w:val="24"/>
         </w:rPr>
-        <w:t xml:space="preserve"> para el caso puntual de éste proyecto dediqué unas horas de mi tiempo libre para aprender sobre Git, un repositorio de versiones distribuido que está de moda en el mundo del </w:t>
+        <w:t xml:space="preserve"> para el caso puntual de éste proyecto dediqué unas horas de mi tiempo libre para aprender sobre </w:t>
+      </w:r>
+      <w:proofErr w:type="spellStart"/>
+      <w:r>
+        <w:rPr>
+          <w:sz w:val="24"/>
+          <w:szCs w:val="24"/>
+        </w:rPr>
+        <w:t>Git</w:t>
+      </w:r>
+      <w:proofErr w:type="spellEnd"/>
+      <w:r>
+        <w:rPr>
+          <w:sz w:val="24"/>
+          <w:szCs w:val="24"/>
+        </w:rPr>
+        <w:t xml:space="preserve">, un repositorio de versiones distribuido que está de moda en el mundo del </w:t>
       </w:r>
       <w:r>
         <w:rPr>
@@ -2132,7 +3257,7 @@
         </w:rPr>
         <w:lastRenderedPageBreak/>
         <w:drawing>
-          <wp:inline distT="0" distB="0" distL="0" distR="0" wp14:anchorId="1AEE7D04" wp14:editId="4A3EC0DE">
+          <wp:inline distT="0" distB="0" distL="0" distR="0" wp14:anchorId="197B81EA" wp14:editId="3233BFAE">
             <wp:extent cx="5572671" cy="3131820"/>
             <wp:effectExtent l="19050" t="0" r="8979" b="0"/>
             <wp:docPr id="13" name="Imagen 13"/>
@@ -2190,10 +3315,13 @@
     <w:p>
       <w:pPr>
         <w:pStyle w:val="Capitulo"/>
-      </w:pPr>
+        <w:outlineLvl w:val="0"/>
+      </w:pPr>
+      <w:bookmarkStart w:id="13" w:name="_Toc353744419"/>
       <w:r>
         <w:t>Reporte de ingenieros de desarrollo</w:t>
       </w:r>
+      <w:bookmarkEnd w:id="13"/>
     </w:p>
     <w:p>
       <w:pPr>
@@ -2225,7 +3353,23 @@
           <w:sz w:val="24"/>
           <w:szCs w:val="24"/>
         </w:rPr>
-        <w:t>Cumplí con el assembly que me asignaron los líderes de desarrollo, el cual presentó ciertos defectos al realizar las pruebas unitarias, considero que es debido a que no realicé una revisión de código más extensa y es un aspecto a mejorar como ingeniera de desarrollo.</w:t>
+        <w:t xml:space="preserve">Cumplí con el </w:t>
+      </w:r>
+      <w:proofErr w:type="spellStart"/>
+      <w:r>
+        <w:rPr>
+          <w:sz w:val="24"/>
+          <w:szCs w:val="24"/>
+        </w:rPr>
+        <w:t>assembly</w:t>
+      </w:r>
+      <w:proofErr w:type="spellEnd"/>
+      <w:r>
+        <w:rPr>
+          <w:sz w:val="24"/>
+          <w:szCs w:val="24"/>
+        </w:rPr>
+        <w:t xml:space="preserve"> que me asignaron los líderes de desarrollo, el cual presentó ciertos defectos al realizar las pruebas unitarias, considero que es debido a que no realicé una revisión de código más extensa y es un aspecto a mejorar como ingeniera de desarrollo.</w:t>
       </w:r>
     </w:p>
     <w:p>
@@ -2285,7 +3429,23 @@
           <w:sz w:val="24"/>
           <w:szCs w:val="24"/>
         </w:rPr>
-        <w:t xml:space="preserve"> de mi propio assembly; así como también destaco mi participación en la corrección de la especificación de requerimientos y del plan de pruebas.</w:t>
+        <w:t xml:space="preserve"> de mi propio </w:t>
+      </w:r>
+      <w:proofErr w:type="spellStart"/>
+      <w:r>
+        <w:rPr>
+          <w:sz w:val="24"/>
+          <w:szCs w:val="24"/>
+        </w:rPr>
+        <w:t>assembly</w:t>
+      </w:r>
+      <w:proofErr w:type="spellEnd"/>
+      <w:r>
+        <w:rPr>
+          <w:sz w:val="24"/>
+          <w:szCs w:val="24"/>
+        </w:rPr>
+        <w:t>; así como también destaco mi participación en la corrección de la especificación de requerimientos y del plan de pruebas.</w:t>
       </w:r>
     </w:p>
     <w:p>
@@ -2349,7 +3509,7 @@
     </w:p>
     <w:p>
       <w:pPr>
-        <w:pStyle w:val="Prrafodelista"/>
+        <w:pStyle w:val="ListParagraph"/>
         <w:numPr>
           <w:ilvl w:val="0"/>
           <w:numId w:val="2"/>
@@ -2371,7 +3531,7 @@
     </w:p>
     <w:p>
       <w:pPr>
-        <w:pStyle w:val="Prrafodelista"/>
+        <w:pStyle w:val="ListParagraph"/>
         <w:numPr>
           <w:ilvl w:val="0"/>
           <w:numId w:val="2"/>
@@ -2392,7 +3552,7 @@
     </w:p>
     <w:p>
       <w:pPr>
-        <w:pStyle w:val="Prrafodelista"/>
+        <w:pStyle w:val="ListParagraph"/>
         <w:numPr>
           <w:ilvl w:val="0"/>
           <w:numId w:val="2"/>
@@ -3728,11 +4888,11 @@
     <w:qFormat/>
     <w:rsid w:val="003B1257"/>
   </w:style>
-  <w:style w:type="paragraph" w:styleId="Ttulo1">
+  <w:style w:type="paragraph" w:styleId="Heading1">
     <w:name w:val="heading 1"/>
     <w:basedOn w:val="Normal"/>
     <w:next w:val="Normal"/>
-    <w:link w:val="Ttulo1Car"/>
+    <w:link w:val="Heading1Char"/>
     <w:uiPriority w:val="9"/>
     <w:qFormat/>
     <w:rsid w:val="00E503C1"/>
@@ -3751,11 +4911,11 @@
       <w:szCs w:val="28"/>
     </w:rPr>
   </w:style>
-  <w:style w:type="paragraph" w:styleId="Ttulo2">
+  <w:style w:type="paragraph" w:styleId="Heading2">
     <w:name w:val="heading 2"/>
     <w:basedOn w:val="Normal"/>
     <w:next w:val="Normal"/>
-    <w:link w:val="Ttulo2Car"/>
+    <w:link w:val="Heading2Char"/>
     <w:uiPriority w:val="9"/>
     <w:unhideWhenUsed/>
     <w:qFormat/>
@@ -3775,11 +4935,11 @@
       <w:szCs w:val="26"/>
     </w:rPr>
   </w:style>
-  <w:style w:type="paragraph" w:styleId="Ttulo3">
+  <w:style w:type="paragraph" w:styleId="Heading3">
     <w:name w:val="heading 3"/>
     <w:basedOn w:val="Normal"/>
     <w:next w:val="Normal"/>
-    <w:link w:val="Ttulo3Car"/>
+    <w:link w:val="Heading3Char"/>
     <w:uiPriority w:val="9"/>
     <w:unhideWhenUsed/>
     <w:qFormat/>
@@ -3797,11 +4957,11 @@
       <w:color w:val="4F81BD" w:themeColor="accent1"/>
     </w:rPr>
   </w:style>
-  <w:style w:type="paragraph" w:styleId="Ttulo4">
+  <w:style w:type="paragraph" w:styleId="Heading4">
     <w:name w:val="heading 4"/>
     <w:basedOn w:val="Normal"/>
     <w:next w:val="Normal"/>
-    <w:link w:val="Ttulo4Car"/>
+    <w:link w:val="Heading4Char"/>
     <w:uiPriority w:val="9"/>
     <w:unhideWhenUsed/>
     <w:qFormat/>
@@ -3821,11 +4981,11 @@
       <w:color w:val="4F81BD" w:themeColor="accent1"/>
     </w:rPr>
   </w:style>
-  <w:style w:type="paragraph" w:styleId="Ttulo5">
+  <w:style w:type="paragraph" w:styleId="Heading5">
     <w:name w:val="heading 5"/>
     <w:basedOn w:val="Normal"/>
     <w:next w:val="Normal"/>
-    <w:link w:val="Ttulo5Car"/>
+    <w:link w:val="Heading5Char"/>
     <w:uiPriority w:val="9"/>
     <w:unhideWhenUsed/>
     <w:qFormat/>
@@ -3841,13 +5001,13 @@
       <w:color w:val="243F60" w:themeColor="accent1" w:themeShade="7F"/>
     </w:rPr>
   </w:style>
-  <w:style w:type="character" w:default="1" w:styleId="Fuentedeprrafopredeter">
+  <w:style w:type="character" w:default="1" w:styleId="DefaultParagraphFont">
     <w:name w:val="Default Paragraph Font"/>
     <w:uiPriority w:val="1"/>
     <w:semiHidden/>
     <w:unhideWhenUsed/>
   </w:style>
-  <w:style w:type="table" w:default="1" w:styleId="Tablanormal">
+  <w:style w:type="table" w:default="1" w:styleId="TableNormal">
     <w:name w:val="Normal Table"/>
     <w:uiPriority w:val="99"/>
     <w:semiHidden/>
@@ -3862,16 +5022,16 @@
       </w:tblCellMar>
     </w:tblPr>
   </w:style>
-  <w:style w:type="numbering" w:default="1" w:styleId="Sinlista">
+  <w:style w:type="numbering" w:default="1" w:styleId="NoList">
     <w:name w:val="No List"/>
     <w:uiPriority w:val="99"/>
     <w:semiHidden/>
     <w:unhideWhenUsed/>
   </w:style>
-  <w:style w:type="paragraph" w:styleId="Textodeglobo">
+  <w:style w:type="paragraph" w:styleId="BalloonText">
     <w:name w:val="Balloon Text"/>
     <w:basedOn w:val="Normal"/>
-    <w:link w:val="TextodegloboCar"/>
+    <w:link w:val="BalloonTextChar"/>
     <w:uiPriority w:val="99"/>
     <w:semiHidden/>
     <w:unhideWhenUsed/>
@@ -3885,10 +5045,10 @@
       <w:szCs w:val="16"/>
     </w:rPr>
   </w:style>
-  <w:style w:type="character" w:customStyle="1" w:styleId="TextodegloboCar">
-    <w:name w:val="Texto de globo Car"/>
-    <w:basedOn w:val="Fuentedeprrafopredeter"/>
-    <w:link w:val="Textodeglobo"/>
+  <w:style w:type="character" w:customStyle="1" w:styleId="BalloonTextChar">
+    <w:name w:val="Balloon Text Char"/>
+    <w:basedOn w:val="DefaultParagraphFont"/>
+    <w:link w:val="BalloonText"/>
     <w:uiPriority w:val="99"/>
     <w:semiHidden/>
     <w:rsid w:val="003522F2"/>
@@ -3898,10 +5058,10 @@
       <w:szCs w:val="16"/>
     </w:rPr>
   </w:style>
-  <w:style w:type="paragraph" w:styleId="Prrafodelista">
+  <w:style w:type="paragraph" w:styleId="ListParagraph">
     <w:name w:val="List Paragraph"/>
     <w:basedOn w:val="Normal"/>
-    <w:link w:val="PrrafodelistaCar"/>
+    <w:link w:val="ListParagraphChar"/>
     <w:uiPriority w:val="34"/>
     <w:qFormat/>
     <w:rsid w:val="000311D5"/>
@@ -3910,10 +5070,10 @@
       <w:contextualSpacing/>
     </w:pPr>
   </w:style>
-  <w:style w:type="character" w:customStyle="1" w:styleId="Ttulo2Car">
-    <w:name w:val="Título 2 Car"/>
-    <w:basedOn w:val="Fuentedeprrafopredeter"/>
-    <w:link w:val="Ttulo2"/>
+  <w:style w:type="character" w:customStyle="1" w:styleId="Heading2Char">
+    <w:name w:val="Heading 2 Char"/>
+    <w:basedOn w:val="DefaultParagraphFont"/>
+    <w:link w:val="Heading2"/>
     <w:uiPriority w:val="9"/>
     <w:rsid w:val="00600480"/>
     <w:rPr>
@@ -3925,10 +5085,10 @@
       <w:szCs w:val="26"/>
     </w:rPr>
   </w:style>
-  <w:style w:type="character" w:customStyle="1" w:styleId="Ttulo3Car">
-    <w:name w:val="Título 3 Car"/>
-    <w:basedOn w:val="Fuentedeprrafopredeter"/>
-    <w:link w:val="Ttulo3"/>
+  <w:style w:type="character" w:customStyle="1" w:styleId="Heading3Char">
+    <w:name w:val="Heading 3 Char"/>
+    <w:basedOn w:val="DefaultParagraphFont"/>
+    <w:link w:val="Heading3"/>
     <w:uiPriority w:val="9"/>
     <w:rsid w:val="00600480"/>
     <w:rPr>
@@ -3938,10 +5098,10 @@
       <w:color w:val="4F81BD" w:themeColor="accent1"/>
     </w:rPr>
   </w:style>
-  <w:style w:type="character" w:customStyle="1" w:styleId="Ttulo4Car">
-    <w:name w:val="Título 4 Car"/>
-    <w:basedOn w:val="Fuentedeprrafopredeter"/>
-    <w:link w:val="Ttulo4"/>
+  <w:style w:type="character" w:customStyle="1" w:styleId="Heading4Char">
+    <w:name w:val="Heading 4 Char"/>
+    <w:basedOn w:val="DefaultParagraphFont"/>
+    <w:link w:val="Heading4"/>
     <w:uiPriority w:val="9"/>
     <w:rsid w:val="00600480"/>
     <w:rPr>
@@ -3953,10 +5113,10 @@
       <w:color w:val="4F81BD" w:themeColor="accent1"/>
     </w:rPr>
   </w:style>
-  <w:style w:type="character" w:customStyle="1" w:styleId="Ttulo5Car">
-    <w:name w:val="Título 5 Car"/>
-    <w:basedOn w:val="Fuentedeprrafopredeter"/>
-    <w:link w:val="Ttulo5"/>
+  <w:style w:type="character" w:customStyle="1" w:styleId="Heading5Char">
+    <w:name w:val="Heading 5 Char"/>
+    <w:basedOn w:val="DefaultParagraphFont"/>
+    <w:link w:val="Heading5"/>
     <w:uiPriority w:val="9"/>
     <w:rsid w:val="00600480"/>
     <w:rPr>
@@ -3964,9 +5124,9 @@
       <w:color w:val="243F60" w:themeColor="accent1" w:themeShade="7F"/>
     </w:rPr>
   </w:style>
-  <w:style w:type="character" w:styleId="Ttulodellibro">
+  <w:style w:type="character" w:styleId="BookTitle">
     <w:name w:val="Book Title"/>
-    <w:basedOn w:val="Fuentedeprrafopredeter"/>
+    <w:basedOn w:val="DefaultParagraphFont"/>
     <w:uiPriority w:val="33"/>
     <w:qFormat/>
     <w:rsid w:val="00600480"/>
@@ -3977,11 +5137,11 @@
       <w:spacing w:val="5"/>
     </w:rPr>
   </w:style>
-  <w:style w:type="paragraph" w:styleId="Ttulo">
+  <w:style w:type="paragraph" w:styleId="Title">
     <w:name w:val="Title"/>
     <w:basedOn w:val="Normal"/>
     <w:next w:val="Normal"/>
-    <w:link w:val="TtuloCar"/>
+    <w:link w:val="TitleChar"/>
     <w:uiPriority w:val="10"/>
     <w:qFormat/>
     <w:rsid w:val="00600480"/>
@@ -4001,10 +5161,10 @@
       <w:szCs w:val="52"/>
     </w:rPr>
   </w:style>
-  <w:style w:type="character" w:customStyle="1" w:styleId="TtuloCar">
-    <w:name w:val="Título Car"/>
-    <w:basedOn w:val="Fuentedeprrafopredeter"/>
-    <w:link w:val="Ttulo"/>
+  <w:style w:type="character" w:customStyle="1" w:styleId="TitleChar">
+    <w:name w:val="Title Char"/>
+    <w:basedOn w:val="DefaultParagraphFont"/>
+    <w:link w:val="Title"/>
     <w:uiPriority w:val="10"/>
     <w:rsid w:val="00600480"/>
     <w:rPr>
@@ -4016,10 +5176,10 @@
       <w:szCs w:val="52"/>
     </w:rPr>
   </w:style>
-  <w:style w:type="character" w:customStyle="1" w:styleId="Ttulo1Car">
-    <w:name w:val="Título 1 Car"/>
-    <w:basedOn w:val="Fuentedeprrafopredeter"/>
-    <w:link w:val="Ttulo1"/>
+  <w:style w:type="character" w:customStyle="1" w:styleId="Heading1Char">
+    <w:name w:val="Heading 1 Char"/>
+    <w:basedOn w:val="DefaultParagraphFont"/>
+    <w:link w:val="Heading1"/>
     <w:uiPriority w:val="9"/>
     <w:rsid w:val="00E503C1"/>
     <w:rPr>
@@ -4031,9 +5191,9 @@
       <w:szCs w:val="28"/>
     </w:rPr>
   </w:style>
-  <w:style w:type="paragraph" w:styleId="TtulodeTDC">
+  <w:style w:type="paragraph" w:styleId="TOCHeading">
     <w:name w:val="TOC Heading"/>
-    <w:basedOn w:val="Ttulo1"/>
+    <w:basedOn w:val="Heading1"/>
     <w:next w:val="Normal"/>
     <w:uiPriority w:val="39"/>
     <w:unhideWhenUsed/>
@@ -4046,13 +5206,12 @@
       <w:lang w:val="es-CO" w:eastAsia="es-CO"/>
     </w:rPr>
   </w:style>
-  <w:style w:type="paragraph" w:styleId="TDC2">
+  <w:style w:type="paragraph" w:styleId="TOC2">
     <w:name w:val="toc 2"/>
     <w:basedOn w:val="Normal"/>
     <w:next w:val="Normal"/>
     <w:autoRedefine/>
     <w:uiPriority w:val="39"/>
-    <w:semiHidden/>
     <w:unhideWhenUsed/>
     <w:qFormat/>
     <w:rsid w:val="00E503C1"/>
@@ -4065,13 +5224,12 @@
       <w:lang w:val="es-CO" w:eastAsia="es-CO"/>
     </w:rPr>
   </w:style>
-  <w:style w:type="paragraph" w:styleId="TDC1">
+  <w:style w:type="paragraph" w:styleId="TOC1">
     <w:name w:val="toc 1"/>
     <w:basedOn w:val="Normal"/>
     <w:next w:val="Normal"/>
     <w:autoRedefine/>
     <w:uiPriority w:val="39"/>
-    <w:semiHidden/>
     <w:unhideWhenUsed/>
     <w:qFormat/>
     <w:rsid w:val="00E503C1"/>
@@ -4083,7 +5241,7 @@
       <w:lang w:val="es-CO" w:eastAsia="es-CO"/>
     </w:rPr>
   </w:style>
-  <w:style w:type="paragraph" w:styleId="TDC3">
+  <w:style w:type="paragraph" w:styleId="TOC3">
     <w:name w:val="toc 3"/>
     <w:basedOn w:val="Normal"/>
     <w:next w:val="Normal"/>
@@ -4104,7 +5262,7 @@
   </w:style>
   <w:style w:type="paragraph" w:customStyle="1" w:styleId="Capitulo">
     <w:name w:val="Capitulo"/>
-    <w:basedOn w:val="Prrafodelista"/>
+    <w:basedOn w:val="ListParagraph"/>
     <w:link w:val="CapituloCar"/>
     <w:qFormat/>
     <w:rsid w:val="00E503C1"/>
@@ -4120,22 +5278,33 @@
       <w:szCs w:val="24"/>
     </w:rPr>
   </w:style>
-  <w:style w:type="character" w:customStyle="1" w:styleId="PrrafodelistaCar">
-    <w:name w:val="Párrafo de lista Car"/>
-    <w:basedOn w:val="Fuentedeprrafopredeter"/>
-    <w:link w:val="Prrafodelista"/>
+  <w:style w:type="character" w:customStyle="1" w:styleId="ListParagraphChar">
+    <w:name w:val="List Paragraph Char"/>
+    <w:basedOn w:val="DefaultParagraphFont"/>
+    <w:link w:val="ListParagraph"/>
     <w:uiPriority w:val="34"/>
     <w:rsid w:val="00E503C1"/>
   </w:style>
   <w:style w:type="character" w:customStyle="1" w:styleId="CapituloCar">
     <w:name w:val="Capitulo Car"/>
-    <w:basedOn w:val="PrrafodelistaCar"/>
+    <w:basedOn w:val="ListParagraphChar"/>
     <w:link w:val="Capitulo"/>
     <w:rsid w:val="00E503C1"/>
     <w:rPr>
       <w:b/>
       <w:sz w:val="24"/>
       <w:szCs w:val="24"/>
+    </w:rPr>
+  </w:style>
+  <w:style w:type="character" w:styleId="Hyperlink">
+    <w:name w:val="Hyperlink"/>
+    <w:basedOn w:val="DefaultParagraphFont"/>
+    <w:uiPriority w:val="99"/>
+    <w:unhideWhenUsed/>
+    <w:rsid w:val="00C72D86"/>
+    <w:rPr>
+      <w:color w:val="0000FF" w:themeColor="hyperlink"/>
+      <w:u w:val="single"/>
     </w:rPr>
   </w:style>
 </w:styles>
@@ -4301,13 +5470,13 @@
     <w:name w:val="Normal"/>
     <w:qFormat/>
   </w:style>
-  <w:style w:type="character" w:default="1" w:styleId="Fuentedeprrafopredeter">
+  <w:style w:type="character" w:default="1" w:styleId="DefaultParagraphFont">
     <w:name w:val="Default Paragraph Font"/>
     <w:uiPriority w:val="1"/>
     <w:semiHidden/>
     <w:unhideWhenUsed/>
   </w:style>
-  <w:style w:type="table" w:default="1" w:styleId="Tablanormal">
+  <w:style w:type="table" w:default="1" w:styleId="TableNormal">
     <w:name w:val="Normal Table"/>
     <w:uiPriority w:val="99"/>
     <w:semiHidden/>
@@ -4322,7 +5491,7 @@
       </w:tblCellMar>
     </w:tblPr>
   </w:style>
-  <w:style w:type="numbering" w:default="1" w:styleId="Sinlista">
+  <w:style w:type="numbering" w:default="1" w:styleId="NoList">
     <w:name w:val="No List"/>
     <w:uiPriority w:val="99"/>
     <w:semiHidden/>
@@ -4621,7 +5790,7 @@
 </file>
 
 <file path=customXml/itemProps1.xml><?xml version="1.0" encoding="utf-8"?>
-<ds:datastoreItem xmlns:ds="http://schemas.openxmlformats.org/officeDocument/2006/customXml" ds:itemID="{7D553609-6793-4EA4-9786-E47CB864CF9E}">
+<ds:datastoreItem xmlns:ds="http://schemas.openxmlformats.org/officeDocument/2006/customXml" ds:itemID="{DED941AE-2363-4C13-86CA-9646D8144173}">
   <ds:schemaRefs>
     <ds:schemaRef ds:uri="http://schemas.openxmlformats.org/officeDocument/2006/bibliography"/>
   </ds:schemaRefs>

</xml_diff>